<commit_message>
ROBOTICS: AI1 Project Proposal DRAFT
</commit_message>
<xml_diff>
--- a/assignments/Applied Robotics/2022_Semester2_AI1_Proposal.docx
+++ b/assignments/Applied Robotics/2022_Semester2_AI1_Proposal.docx
@@ -12,28 +12,19 @@
     </w:p>
     <w:p>
       <w:pPr>
-        <w:shd w:val="clear" w:color="auto" w:fill="FFFFFF"/>
-        <w:suppressAutoHyphens w:val="0"/>
-        <w:spacing w:after="240" w:line="240" w:lineRule="auto"/>
-        <w:rPr>
-          <w:rFonts w:ascii="Segoe UI" w:hAnsi="Segoe UI" w:cs="Segoe UI"/>
-          <w:color w:val="24292F"/>
-          <w:kern w:val="0"/>
-        </w:rPr>
-      </w:pPr>
-      <w:r>
-        <w:rPr>
-          <w:rFonts w:ascii="Segoe UI" w:hAnsi="Segoe UI" w:cs="Segoe UI"/>
-          <w:color w:val="24292F"/>
-          <w:kern w:val="0"/>
+        <w:rPr>
+          <w:lang w:eastAsia="en-AU"/>
+        </w:rPr>
+      </w:pPr>
+      <w:r>
+        <w:rPr>
+          <w:lang w:eastAsia="en-AU"/>
         </w:rPr>
         <w:t xml:space="preserve">You have been tasked to </w:t>
       </w:r>
       <w:r>
         <w:rPr>
-          <w:rFonts w:ascii="Segoe UI" w:hAnsi="Segoe UI" w:cs="Segoe UI"/>
-          <w:color w:val="24292F"/>
-          <w:kern w:val="0"/>
+          <w:lang w:eastAsia="en-AU"/>
         </w:rPr>
         <w:t xml:space="preserve">construct a proposal/specification for a project. The topic of your proposal is up to you (although a default is provided below). </w:t>
       </w:r>
@@ -61,40 +52,17 @@
         <w:pStyle w:val="ListParagraph"/>
         <w:numPr>
           <w:ilvl w:val="0"/>
-          <w:numId w:val="4"/>
+          <w:numId w:val="5"/>
         </w:numPr>
-        <w:shd w:val="clear" w:color="auto" w:fill="FFFFFF"/>
-        <w:suppressAutoHyphens w:val="0"/>
-        <w:spacing w:after="240" w:line="240" w:lineRule="auto"/>
-        <w:rPr>
-          <w:rFonts w:ascii="Segoe UI" w:hAnsi="Segoe UI" w:cs="Segoe UI"/>
-          <w:color w:val="24292F"/>
-          <w:kern w:val="0"/>
-        </w:rPr>
-      </w:pPr>
-      <w:r>
-        <w:rPr>
-          <w:rFonts w:ascii="Segoe UI" w:hAnsi="Segoe UI" w:cs="Segoe UI"/>
-          <w:color w:val="24292F"/>
-          <w:kern w:val="0"/>
-        </w:rPr>
-        <w:t>A high</w:t>
-      </w:r>
-      <w:r>
-        <w:rPr>
-          <w:rFonts w:ascii="Segoe UI" w:hAnsi="Segoe UI" w:cs="Segoe UI"/>
-          <w:color w:val="24292F"/>
-          <w:kern w:val="0"/>
-        </w:rPr>
-        <w:t>-</w:t>
-      </w:r>
-      <w:r>
-        <w:rPr>
-          <w:rFonts w:ascii="Segoe UI" w:hAnsi="Segoe UI" w:cs="Segoe UI"/>
-          <w:color w:val="24292F"/>
-          <w:kern w:val="0"/>
-        </w:rPr>
-        <w:t>level description of your project</w:t>
+        <w:rPr>
+          <w:lang w:eastAsia="en-AU"/>
+        </w:rPr>
+      </w:pPr>
+      <w:r>
+        <w:rPr>
+          <w:lang w:eastAsia="en-AU"/>
+        </w:rPr>
+        <w:t>A high-level description of your project</w:t>
       </w:r>
     </w:p>
     <w:p>
@@ -102,48 +70,17 @@
         <w:pStyle w:val="ListParagraph"/>
         <w:numPr>
           <w:ilvl w:val="0"/>
-          <w:numId w:val="4"/>
+          <w:numId w:val="5"/>
         </w:numPr>
-        <w:shd w:val="clear" w:color="auto" w:fill="FFFFFF"/>
-        <w:suppressAutoHyphens w:val="0"/>
-        <w:spacing w:after="240" w:line="240" w:lineRule="auto"/>
-        <w:rPr>
-          <w:rFonts w:ascii="Segoe UI" w:hAnsi="Segoe UI" w:cs="Segoe UI"/>
-          <w:color w:val="24292F"/>
-          <w:kern w:val="0"/>
-        </w:rPr>
-      </w:pPr>
-      <w:r>
-        <w:rPr>
-          <w:rFonts w:ascii="Segoe UI" w:hAnsi="Segoe UI" w:cs="Segoe UI"/>
-          <w:color w:val="24292F"/>
-          <w:kern w:val="0"/>
-        </w:rPr>
-        <w:t xml:space="preserve">A </w:t>
-      </w:r>
-      <w:r>
-        <w:rPr>
-          <w:rFonts w:ascii="Segoe UI" w:hAnsi="Segoe UI" w:cs="Segoe UI"/>
-          <w:color w:val="24292F"/>
-          <w:kern w:val="0"/>
-        </w:rPr>
-        <w:t>report</w:t>
-      </w:r>
-      <w:r>
-        <w:rPr>
-          <w:rFonts w:ascii="Segoe UI" w:hAnsi="Segoe UI" w:cs="Segoe UI"/>
-          <w:color w:val="24292F"/>
-          <w:kern w:val="0"/>
-        </w:rPr>
-        <w:t xml:space="preserve"> intended audience</w:t>
-      </w:r>
-      <w:r>
-        <w:rPr>
-          <w:rFonts w:ascii="Segoe UI" w:hAnsi="Segoe UI" w:cs="Segoe UI"/>
-          <w:color w:val="24292F"/>
-          <w:kern w:val="0"/>
-        </w:rPr>
-        <w:t xml:space="preserve"> and use</w:t>
+        <w:rPr>
+          <w:lang w:eastAsia="en-AU"/>
+        </w:rPr>
+      </w:pPr>
+      <w:r>
+        <w:rPr>
+          <w:lang w:eastAsia="en-AU"/>
+        </w:rPr>
+        <w:t>A report intended audience and use</w:t>
       </w:r>
     </w:p>
     <w:p>
@@ -151,32 +88,17 @@
         <w:pStyle w:val="ListParagraph"/>
         <w:numPr>
           <w:ilvl w:val="0"/>
-          <w:numId w:val="4"/>
+          <w:numId w:val="5"/>
         </w:numPr>
-        <w:shd w:val="clear" w:color="auto" w:fill="FFFFFF"/>
-        <w:suppressAutoHyphens w:val="0"/>
-        <w:spacing w:after="240" w:line="240" w:lineRule="auto"/>
-        <w:rPr>
-          <w:rFonts w:ascii="Segoe UI" w:hAnsi="Segoe UI" w:cs="Segoe UI"/>
-          <w:color w:val="24292F"/>
-          <w:kern w:val="0"/>
-        </w:rPr>
-      </w:pPr>
-      <w:r>
-        <w:rPr>
-          <w:rFonts w:ascii="Segoe UI" w:hAnsi="Segoe UI" w:cs="Segoe UI"/>
-          <w:color w:val="24292F"/>
-          <w:kern w:val="0"/>
-        </w:rPr>
-        <w:t>You must include sketches if your project is interactable in digital or physical space</w:t>
-      </w:r>
-      <w:r>
-        <w:rPr>
-          <w:rFonts w:ascii="Segoe UI" w:hAnsi="Segoe UI" w:cs="Segoe UI"/>
-          <w:color w:val="24292F"/>
-          <w:kern w:val="0"/>
-        </w:rPr>
-        <w:t xml:space="preserve">. </w:t>
+        <w:rPr>
+          <w:lang w:eastAsia="en-AU"/>
+        </w:rPr>
+      </w:pPr>
+      <w:r>
+        <w:rPr>
+          <w:lang w:eastAsia="en-AU"/>
+        </w:rPr>
+        <w:t xml:space="preserve">You must include sketches if your project is interactable in digital or physical space. </w:t>
       </w:r>
     </w:p>
     <w:p>
@@ -184,22 +106,15 @@
         <w:pStyle w:val="ListParagraph"/>
         <w:numPr>
           <w:ilvl w:val="1"/>
-          <w:numId w:val="4"/>
+          <w:numId w:val="5"/>
         </w:numPr>
-        <w:shd w:val="clear" w:color="auto" w:fill="FFFFFF"/>
-        <w:suppressAutoHyphens w:val="0"/>
-        <w:spacing w:after="240" w:line="240" w:lineRule="auto"/>
-        <w:rPr>
-          <w:rFonts w:ascii="Segoe UI" w:hAnsi="Segoe UI" w:cs="Segoe UI"/>
-          <w:color w:val="24292F"/>
-          <w:kern w:val="0"/>
-        </w:rPr>
-      </w:pPr>
-      <w:r>
-        <w:rPr>
-          <w:rFonts w:ascii="Segoe UI" w:hAnsi="Segoe UI" w:cs="Segoe UI"/>
-          <w:color w:val="24292F"/>
-          <w:kern w:val="0"/>
+        <w:rPr>
+          <w:lang w:eastAsia="en-AU"/>
+        </w:rPr>
+      </w:pPr>
+      <w:r>
+        <w:rPr>
+          <w:lang w:eastAsia="en-AU"/>
         </w:rPr>
         <w:t>Sketches will imply how a product will look like when it is finished</w:t>
       </w:r>
@@ -209,22 +124,15 @@
         <w:pStyle w:val="ListParagraph"/>
         <w:numPr>
           <w:ilvl w:val="1"/>
-          <w:numId w:val="4"/>
+          <w:numId w:val="5"/>
         </w:numPr>
-        <w:shd w:val="clear" w:color="auto" w:fill="FFFFFF"/>
-        <w:suppressAutoHyphens w:val="0"/>
-        <w:spacing w:after="240" w:line="240" w:lineRule="auto"/>
-        <w:rPr>
-          <w:rFonts w:ascii="Segoe UI" w:hAnsi="Segoe UI" w:cs="Segoe UI"/>
-          <w:color w:val="24292F"/>
-          <w:kern w:val="0"/>
-        </w:rPr>
-      </w:pPr>
-      <w:r>
-        <w:rPr>
-          <w:rFonts w:ascii="Segoe UI" w:hAnsi="Segoe UI" w:cs="Segoe UI"/>
-          <w:color w:val="24292F"/>
-          <w:kern w:val="0"/>
+        <w:rPr>
+          <w:lang w:eastAsia="en-AU"/>
+        </w:rPr>
+      </w:pPr>
+      <w:r>
+        <w:rPr>
+          <w:lang w:eastAsia="en-AU"/>
         </w:rPr>
         <w:t>How it is used</w:t>
       </w:r>
@@ -234,22 +142,15 @@
         <w:pStyle w:val="ListParagraph"/>
         <w:numPr>
           <w:ilvl w:val="1"/>
-          <w:numId w:val="4"/>
+          <w:numId w:val="5"/>
         </w:numPr>
-        <w:shd w:val="clear" w:color="auto" w:fill="FFFFFF"/>
-        <w:suppressAutoHyphens w:val="0"/>
-        <w:spacing w:after="240" w:line="240" w:lineRule="auto"/>
-        <w:rPr>
-          <w:rFonts w:ascii="Segoe UI" w:hAnsi="Segoe UI" w:cs="Segoe UI"/>
-          <w:color w:val="24292F"/>
-          <w:kern w:val="0"/>
-        </w:rPr>
-      </w:pPr>
-      <w:r>
-        <w:rPr>
-          <w:rFonts w:ascii="Segoe UI" w:hAnsi="Segoe UI" w:cs="Segoe UI"/>
-          <w:color w:val="24292F"/>
-          <w:kern w:val="0"/>
+        <w:rPr>
+          <w:lang w:eastAsia="en-AU"/>
+        </w:rPr>
+      </w:pPr>
+      <w:r>
+        <w:rPr>
+          <w:lang w:eastAsia="en-AU"/>
         </w:rPr>
         <w:t>How it is put together (if applicable)</w:t>
       </w:r>
@@ -259,48 +160,17 @@
         <w:pStyle w:val="ListParagraph"/>
         <w:numPr>
           <w:ilvl w:val="0"/>
-          <w:numId w:val="4"/>
+          <w:numId w:val="5"/>
         </w:numPr>
-        <w:shd w:val="clear" w:color="auto" w:fill="FFFFFF"/>
-        <w:suppressAutoHyphens w:val="0"/>
-        <w:spacing w:after="240" w:line="240" w:lineRule="auto"/>
-        <w:rPr>
-          <w:rFonts w:ascii="Segoe UI" w:hAnsi="Segoe UI" w:cs="Segoe UI"/>
-          <w:color w:val="24292F"/>
-          <w:kern w:val="0"/>
-        </w:rPr>
-      </w:pPr>
-      <w:r>
-        <w:rPr>
-          <w:rFonts w:ascii="Segoe UI" w:hAnsi="Segoe UI" w:cs="Segoe UI"/>
-          <w:color w:val="24292F"/>
-          <w:kern w:val="0"/>
-        </w:rPr>
-        <w:t>Lightweight process diagramming (bo</w:t>
-      </w:r>
-      <w:r>
-        <w:rPr>
-          <w:rFonts w:ascii="Segoe UI" w:hAnsi="Segoe UI" w:cs="Segoe UI"/>
-          <w:color w:val="24292F"/>
-          <w:kern w:val="0"/>
-        </w:rPr>
-        <w:t xml:space="preserve">xes and arrows) of how the </w:t>
-      </w:r>
-      <w:r>
-        <w:rPr>
-          <w:rFonts w:ascii="Segoe UI" w:hAnsi="Segoe UI" w:cs="Segoe UI"/>
-          <w:color w:val="24292F"/>
-          <w:kern w:val="0"/>
-        </w:rPr>
-        <w:t>critical</w:t>
-      </w:r>
-      <w:r>
-        <w:rPr>
-          <w:rFonts w:ascii="Segoe UI" w:hAnsi="Segoe UI" w:cs="Segoe UI"/>
-          <w:color w:val="24292F"/>
-          <w:kern w:val="0"/>
-        </w:rPr>
-        <w:t xml:space="preserve"> parts of your project will work </w:t>
+        <w:rPr>
+          <w:lang w:eastAsia="en-AU"/>
+        </w:rPr>
+      </w:pPr>
+      <w:r>
+        <w:rPr>
+          <w:lang w:eastAsia="en-AU"/>
+        </w:rPr>
+        <w:t xml:space="preserve">Lightweight process diagramming (boxes and arrows) of how the critical parts of your project will work </w:t>
       </w:r>
     </w:p>
     <w:p>
@@ -308,55 +178,33 @@
         <w:pStyle w:val="ListParagraph"/>
         <w:numPr>
           <w:ilvl w:val="0"/>
-          <w:numId w:val="4"/>
+          <w:numId w:val="5"/>
         </w:numPr>
-        <w:shd w:val="clear" w:color="auto" w:fill="FFFFFF"/>
-        <w:suppressAutoHyphens w:val="0"/>
-        <w:spacing w:after="240" w:line="240" w:lineRule="auto"/>
-        <w:rPr>
-          <w:rFonts w:ascii="Segoe UI" w:hAnsi="Segoe UI" w:cs="Segoe UI"/>
-          <w:color w:val="24292F"/>
-          <w:kern w:val="0"/>
-        </w:rPr>
-      </w:pPr>
-      <w:r>
-        <w:rPr>
-          <w:rFonts w:ascii="Segoe UI" w:hAnsi="Segoe UI" w:cs="Segoe UI"/>
-          <w:color w:val="24292F"/>
-          <w:kern w:val="0"/>
-        </w:rPr>
-        <w:t>Project Story</w:t>
-      </w:r>
-      <w:r>
-        <w:rPr>
-          <w:rFonts w:ascii="Segoe UI" w:hAnsi="Segoe UI" w:cs="Segoe UI"/>
-          <w:color w:val="24292F"/>
-          <w:kern w:val="0"/>
-        </w:rPr>
-        <w:t xml:space="preserve"> Cards of your project</w:t>
+        <w:rPr>
+          <w:lang w:eastAsia="en-AU"/>
+        </w:rPr>
+      </w:pPr>
+      <w:r>
+        <w:rPr>
+          <w:lang w:eastAsia="en-AU"/>
+        </w:rPr>
+        <w:t>Project Story Cards of your project</w:t>
       </w:r>
     </w:p>
     <w:p>
       <w:pPr>
         <w:pStyle w:val="ListParagraph"/>
         <w:numPr>
-          <w:ilvl w:val="1"/>
-          <w:numId w:val="4"/>
+          <w:ilvl w:val="0"/>
+          <w:numId w:val="5"/>
         </w:numPr>
-        <w:shd w:val="clear" w:color="auto" w:fill="FFFFFF"/>
-        <w:suppressAutoHyphens w:val="0"/>
-        <w:spacing w:after="240" w:line="240" w:lineRule="auto"/>
-        <w:rPr>
-          <w:rFonts w:ascii="Segoe UI" w:hAnsi="Segoe UI" w:cs="Segoe UI"/>
-          <w:color w:val="24292F"/>
-          <w:kern w:val="0"/>
-        </w:rPr>
-      </w:pPr>
-      <w:r>
-        <w:rPr>
-          <w:rFonts w:ascii="Segoe UI" w:hAnsi="Segoe UI" w:cs="Segoe UI"/>
-          <w:color w:val="24292F"/>
-          <w:kern w:val="0"/>
+        <w:rPr>
+          <w:lang w:eastAsia="en-AU"/>
+        </w:rPr>
+      </w:pPr>
+      <w:r>
+        <w:rPr>
+          <w:lang w:eastAsia="en-AU"/>
         </w:rPr>
         <w:t>Story Cards should be quoted for Must | Should | Could have</w:t>
       </w:r>
@@ -365,23 +213,16 @@
       <w:pPr>
         <w:pStyle w:val="ListParagraph"/>
         <w:numPr>
-          <w:ilvl w:val="1"/>
-          <w:numId w:val="4"/>
+          <w:ilvl w:val="0"/>
+          <w:numId w:val="5"/>
         </w:numPr>
-        <w:shd w:val="clear" w:color="auto" w:fill="FFFFFF"/>
-        <w:suppressAutoHyphens w:val="0"/>
-        <w:spacing w:after="240" w:line="240" w:lineRule="auto"/>
-        <w:rPr>
-          <w:rFonts w:ascii="Segoe UI" w:hAnsi="Segoe UI" w:cs="Segoe UI"/>
-          <w:color w:val="24292F"/>
-          <w:kern w:val="0"/>
-        </w:rPr>
-      </w:pPr>
-      <w:r>
-        <w:rPr>
-          <w:rFonts w:ascii="Segoe UI" w:hAnsi="Segoe UI" w:cs="Segoe UI"/>
-          <w:color w:val="24292F"/>
-          <w:kern w:val="0"/>
+        <w:rPr>
+          <w:lang w:eastAsia="en-AU"/>
+        </w:rPr>
+      </w:pPr>
+      <w:r>
+        <w:rPr>
+          <w:lang w:eastAsia="en-AU"/>
         </w:rPr>
         <w:t>You do not have to quote time to complete or complexity</w:t>
       </w:r>
@@ -395,63 +236,149 @@
       </w:r>
     </w:p>
     <w:p>
-      <w:r>
-        <w:t xml:space="preserve">You can </w:t>
-      </w:r>
-      <w:r>
-        <w:t>choose to build any project. However</w:t>
-      </w:r>
-      <w:r>
+      <w:pPr>
+        <w:rPr>
+          <w:lang w:eastAsia="en-AU"/>
+        </w:rPr>
+      </w:pPr>
+      <w:r>
+        <w:rPr>
+          <w:lang w:eastAsia="en-AU"/>
+        </w:rPr>
+        <w:t>You can choose to build any project. However</w:t>
+      </w:r>
+      <w:r>
+        <w:rPr>
+          <w:lang w:eastAsia="en-AU"/>
+        </w:rPr>
         <w:t>,</w:t>
       </w:r>
       <w:r>
+        <w:rPr>
+          <w:lang w:eastAsia="en-AU"/>
+        </w:rPr>
         <w:t xml:space="preserve"> you are greatly restricted on time and resources. Resources may be able to be acquired</w:t>
       </w:r>
       <w:r>
+        <w:rPr>
+          <w:lang w:eastAsia="en-AU"/>
+        </w:rPr>
         <w:t>,</w:t>
       </w:r>
       <w:r>
+        <w:rPr>
+          <w:lang w:eastAsia="en-AU"/>
+        </w:rPr>
         <w:t xml:space="preserve"> but due to covid/</w:t>
       </w:r>
       <w:r>
+        <w:rPr>
+          <w:lang w:eastAsia="en-AU"/>
+        </w:rPr>
         <w:t>global shortages</w:t>
       </w:r>
       <w:r>
+        <w:rPr>
+          <w:lang w:eastAsia="en-AU"/>
+        </w:rPr>
         <w:t>/etc., this is not depen</w:t>
       </w:r>
       <w:r>
+        <w:rPr>
+          <w:lang w:eastAsia="en-AU"/>
+        </w:rPr>
         <w:t>d</w:t>
       </w:r>
       <w:r>
+        <w:rPr>
+          <w:lang w:eastAsia="en-AU"/>
+        </w:rPr>
         <w:t xml:space="preserve">able. </w:t>
       </w:r>
       <w:r>
+        <w:rPr>
+          <w:lang w:eastAsia="en-AU"/>
+        </w:rPr>
         <w:t xml:space="preserve">Time is limited, as semester finishes </w:t>
       </w:r>
       <w:r>
+        <w:rPr>
+          <w:lang w:eastAsia="en-AU"/>
+        </w:rPr>
         <w:t>early,</w:t>
       </w:r>
       <w:r>
-        <w:t xml:space="preserve"> and we have 3 hours 4</w:t>
-      </w:r>
-      <w:r>
-        <w:t xml:space="preserve">0 minutes each week. </w:t>
+        <w:rPr>
+          <w:lang w:eastAsia="en-AU"/>
+        </w:rPr>
+        <w:t xml:space="preserve"> and we have 3 hours 40 minutes each week. </w:t>
       </w:r>
     </w:p>
-    <w:p/>
     <w:p>
-      <w:r>
-        <w:t>Your project must be a small series of mechatronic systems. Each system includes sensors, actuators, physical models, and have some sort of intended interaction. In addition, the system’s intended interaction must be driven by decoup</w:t>
-      </w:r>
-      <w:r>
-        <w:t xml:space="preserve">led serial events. These serial events will come from a third party service (raspberry pis). This process will be provided as a library. </w:t>
-      </w:r>
+      <w:pPr>
+        <w:rPr>
+          <w:lang w:eastAsia="en-AU"/>
+        </w:rPr>
+      </w:pPr>
     </w:p>
-    <w:p/>
     <w:p>
+      <w:pPr>
+        <w:rPr>
+          <w:lang w:eastAsia="en-AU"/>
+        </w:rPr>
+      </w:pPr>
+      <w:r>
+        <w:rPr>
+          <w:lang w:eastAsia="en-AU"/>
+        </w:rPr>
+        <w:t xml:space="preserve">Your project must be a small series of mechatronic systems. Each system includes sensors, actuators, physical models, and have some sort of intended interaction. In addition, the system’s intended interaction must be driven by decoupled serial events. These serial events will come from a </w:t>
+      </w:r>
+      <w:proofErr w:type="gramStart"/>
+      <w:r>
+        <w:rPr>
+          <w:lang w:eastAsia="en-AU"/>
+        </w:rPr>
+        <w:t>third party</w:t>
+      </w:r>
+      <w:proofErr w:type="gramEnd"/>
+      <w:r>
+        <w:rPr>
+          <w:lang w:eastAsia="en-AU"/>
+        </w:rPr>
+        <w:t xml:space="preserve"> service (raspberry </w:t>
+      </w:r>
+      <w:proofErr w:type="spellStart"/>
+      <w:r>
+        <w:rPr>
+          <w:lang w:eastAsia="en-AU"/>
+        </w:rPr>
+        <w:t>pis</w:t>
+      </w:r>
+      <w:proofErr w:type="spellEnd"/>
+      <w:r>
+        <w:rPr>
+          <w:lang w:eastAsia="en-AU"/>
+        </w:rPr>
+        <w:t xml:space="preserve">). This process will be provided as a library. </w:t>
+      </w:r>
+    </w:p>
+    <w:p>
+      <w:pPr>
+        <w:rPr>
+          <w:lang w:eastAsia="en-AU"/>
+        </w:rPr>
+      </w:pPr>
+    </w:p>
+    <w:p>
+      <w:pPr>
+        <w:rPr>
+          <w:lang w:eastAsia="en-AU"/>
+        </w:rPr>
+      </w:pPr>
       <w:r>
         <w:rPr>
           <w:noProof/>
+          <w:lang w:eastAsia="en-AU"/>
         </w:rPr>
         <w:drawing>
           <wp:inline distT="0" distB="0" distL="0" distR="0" wp14:anchorId="724681CC" wp14:editId="100F2CB6">
@@ -469,7 +396,7 @@
                     <pic:cNvPicPr/>
                   </pic:nvPicPr>
                   <pic:blipFill>
-                    <a:blip r:embed="rId7"/>
+                    <a:blip r:embed="rId19"/>
                     <a:stretch>
                       <a:fillRect/>
                     </a:stretch>
@@ -490,26 +417,63 @@
         </w:drawing>
       </w:r>
     </w:p>
-    <w:p/>
-    <w:p/>
-    <w:p/>
     <w:p>
-      <w:r>
-        <w:lastRenderedPageBreak/>
+      <w:pPr>
+        <w:rPr>
+          <w:lang w:eastAsia="en-AU"/>
+        </w:rPr>
+      </w:pPr>
+    </w:p>
+    <w:p>
+      <w:pPr>
+        <w:rPr>
+          <w:lang w:eastAsia="en-AU"/>
+        </w:rPr>
+      </w:pPr>
+    </w:p>
+    <w:p>
+      <w:pPr>
+        <w:rPr>
+          <w:lang w:eastAsia="en-AU"/>
+        </w:rPr>
+      </w:pPr>
+    </w:p>
+    <w:p>
+      <w:pPr>
+        <w:rPr>
+          <w:lang w:eastAsia="en-AU"/>
+        </w:rPr>
+      </w:pPr>
+      <w:r>
+        <w:rPr>
+          <w:lang w:eastAsia="en-AU"/>
+        </w:rPr>
         <w:t xml:space="preserve">The default example for this project </w:t>
       </w:r>
       <w:r>
-        <w:t>is constructing a part of the Cyber Range City (Arduino City). An example o</w:t>
-      </w:r>
-      <w:r>
-        <w:t xml:space="preserve">f a feature of Arduino City might be a draw bridge that opens when a “boat” gets too close and closes the road for safety purposes. </w:t>
+        <w:rPr>
+          <w:lang w:eastAsia="en-AU"/>
+        </w:rPr>
+        <w:t xml:space="preserve">is constructing a part of the Cyber Range City (Arduino City). An example of a feature of Arduino City might be a draw bridge that opens when a “boat” gets too close and closes the road for safety purposes. </w:t>
       </w:r>
     </w:p>
-    <w:p/>
     <w:p>
+      <w:pPr>
+        <w:rPr>
+          <w:lang w:eastAsia="en-AU"/>
+        </w:rPr>
+      </w:pPr>
+    </w:p>
+    <w:p>
+      <w:pPr>
+        <w:rPr>
+          <w:lang w:eastAsia="en-AU"/>
+        </w:rPr>
+      </w:pPr>
       <w:r>
         <w:rPr>
           <w:noProof/>
+          <w:lang w:eastAsia="en-AU"/>
         </w:rPr>
         <w:drawing>
           <wp:inline distT="0" distB="0" distL="0" distR="0" wp14:anchorId="6D2638EE" wp14:editId="7A338CB5">
@@ -527,7 +491,7 @@
                     <pic:cNvPicPr/>
                   </pic:nvPicPr>
                   <pic:blipFill>
-                    <a:blip r:embed="rId8"/>
+                    <a:blip r:embed="rId20"/>
                     <a:stretch>
                       <a:fillRect/>
                     </a:stretch>
@@ -549,9 +513,15 @@
       </w:r>
     </w:p>
     <w:p>
+      <w:pPr>
+        <w:rPr>
+          <w:lang w:eastAsia="en-AU"/>
+        </w:rPr>
+      </w:pPr>
       <w:r>
         <w:rPr>
           <w:noProof/>
+          <w:lang w:eastAsia="en-AU"/>
         </w:rPr>
         <w:drawing>
           <wp:inline distT="0" distB="0" distL="0" distR="0" wp14:anchorId="5921775E" wp14:editId="62B67D9A">
@@ -569,7 +539,7 @@
                     <pic:cNvPicPr/>
                   </pic:nvPicPr>
                   <pic:blipFill>
-                    <a:blip r:embed="rId9"/>
+                    <a:blip r:embed="rId21"/>
                     <a:stretch>
                       <a:fillRect/>
                     </a:stretch>
@@ -591,9 +561,15 @@
       </w:r>
     </w:p>
     <w:p>
+      <w:pPr>
+        <w:rPr>
+          <w:lang w:eastAsia="en-AU"/>
+        </w:rPr>
+      </w:pPr>
       <w:r>
         <w:rPr>
           <w:noProof/>
+          <w:lang w:eastAsia="en-AU"/>
         </w:rPr>
         <w:drawing>
           <wp:inline distT="0" distB="0" distL="0" distR="0" wp14:anchorId="38DBC1A9" wp14:editId="59B41126">
@@ -611,7 +587,7 @@
                     <pic:cNvPicPr/>
                   </pic:nvPicPr>
                   <pic:blipFill>
-                    <a:blip r:embed="rId10"/>
+                    <a:blip r:embed="rId22"/>
                     <a:stretch>
                       <a:fillRect/>
                     </a:stretch>
@@ -633,14 +609,46 @@
       </w:r>
     </w:p>
     <w:p>
-      <w:r>
+      <w:pPr>
+        <w:rPr>
+          <w:lang w:eastAsia="en-AU"/>
+        </w:rPr>
+      </w:pPr>
+      <w:r>
+        <w:rPr>
+          <w:lang w:eastAsia="en-AU"/>
+        </w:rPr>
         <w:t>etc</w:t>
       </w:r>
     </w:p>
-    <w:p/>
-    <w:p/>
-    <w:p/>
-    <w:p/>
+    <w:p>
+      <w:pPr>
+        <w:rPr>
+          <w:lang w:eastAsia="en-AU"/>
+        </w:rPr>
+      </w:pPr>
+    </w:p>
+    <w:p>
+      <w:pPr>
+        <w:rPr>
+          <w:lang w:eastAsia="en-AU"/>
+        </w:rPr>
+      </w:pPr>
+    </w:p>
+    <w:p>
+      <w:pPr>
+        <w:rPr>
+          <w:lang w:eastAsia="en-AU"/>
+        </w:rPr>
+      </w:pPr>
+    </w:p>
+    <w:p>
+      <w:pPr>
+        <w:rPr>
+          <w:lang w:eastAsia="en-AU"/>
+        </w:rPr>
+      </w:pPr>
+    </w:p>
     <w:p>
       <w:pPr>
         <w:suppressAutoHyphens w:val="0"/>
@@ -653,6 +661,7 @@
           <w:kern w:val="0"/>
           <w:sz w:val="30"/>
           <w:szCs w:val="30"/>
+          <w:lang w:eastAsia="en-AU"/>
         </w:rPr>
       </w:pPr>
       <w:r>
@@ -687,11 +696,19 @@
         <w:pStyle w:val="ListParagraph"/>
         <w:numPr>
           <w:ilvl w:val="0"/>
-          <w:numId w:val="4"/>
+          <w:numId w:val="6"/>
         </w:numPr>
       </w:pPr>
       <w:r>
-        <w:t xml:space="preserve">A specification document </w:t>
+        <w:t xml:space="preserve">A specification </w:t>
+      </w:r>
+      <w:proofErr w:type="gramStart"/>
+      <w:r>
+        <w:t>document</w:t>
+      </w:r>
+      <w:proofErr w:type="gramEnd"/>
+      <w:r>
+        <w:t xml:space="preserve"> </w:t>
       </w:r>
     </w:p>
     <w:p>
@@ -699,14 +716,11 @@
         <w:pStyle w:val="ListParagraph"/>
         <w:numPr>
           <w:ilvl w:val="0"/>
-          <w:numId w:val="4"/>
+          <w:numId w:val="6"/>
         </w:numPr>
       </w:pPr>
       <w:r>
-        <w:t xml:space="preserve">Feel free to add </w:t>
-      </w:r>
-      <w:r>
-        <w:t>anything else you want</w:t>
+        <w:t>Feel free to add anything else you want</w:t>
       </w:r>
     </w:p>
     <w:p>
@@ -722,7 +736,7 @@
         <w:pStyle w:val="ListParagraph"/>
         <w:numPr>
           <w:ilvl w:val="0"/>
-          <w:numId w:val="5"/>
+          <w:numId w:val="7"/>
         </w:numPr>
       </w:pPr>
       <w:r>
@@ -734,7 +748,7 @@
         <w:pStyle w:val="ListParagraph"/>
         <w:numPr>
           <w:ilvl w:val="0"/>
-          <w:numId w:val="5"/>
+          <w:numId w:val="7"/>
         </w:numPr>
       </w:pPr>
       <w:r>
@@ -752,7 +766,7 @@
         <w:pStyle w:val="ListParagraph"/>
         <w:numPr>
           <w:ilvl w:val="0"/>
-          <w:numId w:val="5"/>
+          <w:numId w:val="7"/>
         </w:numPr>
       </w:pPr>
       <w:r>
@@ -770,7 +784,7 @@
         <w:pStyle w:val="ListParagraph"/>
         <w:numPr>
           <w:ilvl w:val="0"/>
-          <w:numId w:val="5"/>
+          <w:numId w:val="7"/>
         </w:numPr>
       </w:pPr>
       <w:r>
@@ -809,12 +823,12 @@
       </w:tblPr>
       <w:tblGrid>
         <w:gridCol w:w="1779"/>
-        <w:gridCol w:w="3010"/>
-        <w:gridCol w:w="728"/>
+        <w:gridCol w:w="4284"/>
+        <w:gridCol w:w="794"/>
         <w:gridCol w:w="1132"/>
-        <w:gridCol w:w="685"/>
+        <w:gridCol w:w="808"/>
         <w:gridCol w:w="834"/>
-        <w:gridCol w:w="883"/>
+        <w:gridCol w:w="1264"/>
       </w:tblGrid>
       <w:tr>
         <w:trPr>
@@ -1328,7 +1342,7 @@
               <w:pStyle w:val="ListParagraph"/>
               <w:numPr>
                 <w:ilvl w:val="0"/>
-                <w:numId w:val="7"/>
+                <w:numId w:val="8"/>
               </w:numPr>
             </w:pPr>
             <w:r>
@@ -1346,7 +1360,7 @@
               <w:pStyle w:val="ListParagraph"/>
               <w:numPr>
                 <w:ilvl w:val="0"/>
-                <w:numId w:val="7"/>
+                <w:numId w:val="8"/>
               </w:numPr>
             </w:pPr>
             <w:r>
@@ -1362,10 +1376,7 @@
           <w:p/>
           <w:p>
             <w:r>
-              <w:t>Evidence for knowledge, compreh</w:t>
-            </w:r>
-            <w:r>
-              <w:t>ension, and application may include:</w:t>
+              <w:t>Evidence for knowledge, comprehension, and application may include:</w:t>
             </w:r>
           </w:p>
           <w:p/>
@@ -1374,7 +1385,7 @@
               <w:pStyle w:val="ListParagraph"/>
               <w:numPr>
                 <w:ilvl w:val="0"/>
-                <w:numId w:val="7"/>
+                <w:numId w:val="8"/>
               </w:numPr>
             </w:pPr>
             <w:r>
@@ -1391,11 +1402,7 @@
               <w:t>recall</w:t>
             </w:r>
             <w:r>
-              <w:t xml:space="preserve"> and list relevant terms in your learning. It may tell a </w:t>
-            </w:r>
-            <w:r>
-              <w:lastRenderedPageBreak/>
-              <w:t>story to the reader (the teacher) or state the conditions of your learning.</w:t>
+              <w:t xml:space="preserve"> and list relevant terms in your learning. It may tell a story to the reader (the teacher) or state the conditions of your learning.</w:t>
             </w:r>
           </w:p>
           <w:p>
@@ -1403,7 +1410,7 @@
               <w:pStyle w:val="ListParagraph"/>
               <w:numPr>
                 <w:ilvl w:val="0"/>
-                <w:numId w:val="7"/>
+                <w:numId w:val="8"/>
               </w:numPr>
             </w:pPr>
             <w:r>
@@ -1423,10 +1430,7 @@
               <w:t xml:space="preserve"> aspects of your learning or explain</w:t>
             </w:r>
             <w:r>
-              <w:t xml:space="preserve"> what you've done</w:t>
-            </w:r>
-            <w:r>
-              <w:t xml:space="preserve"> to the author</w:t>
+              <w:t xml:space="preserve"> what you've done to the author</w:t>
             </w:r>
             <w:r>
               <w:t>.</w:t>
@@ -1437,7 +1441,7 @@
               <w:pStyle w:val="ListParagraph"/>
               <w:numPr>
                 <w:ilvl w:val="0"/>
-                <w:numId w:val="7"/>
+                <w:numId w:val="8"/>
               </w:numPr>
             </w:pPr>
             <w:r>
@@ -1481,7 +1485,6 @@
               <w:rPr>
                 <w:rFonts w:eastAsia="Calibri"/>
               </w:rPr>
-              <w:lastRenderedPageBreak/>
               <w:t>2</w:t>
             </w:r>
           </w:p>
@@ -1734,14 +1737,11 @@
               <w:pStyle w:val="ListParagraph"/>
               <w:numPr>
                 <w:ilvl w:val="0"/>
-                <w:numId w:val="7"/>
+                <w:numId w:val="8"/>
               </w:numPr>
             </w:pPr>
             <w:r>
-              <w:t>Modelling/prototyping of how your system</w:t>
-            </w:r>
-            <w:r>
-              <w:t xml:space="preserve"> will be put together</w:t>
+              <w:t>Modelling/prototyping of how your system will be put together</w:t>
             </w:r>
           </w:p>
           <w:p>
@@ -1749,10 +1749,11 @@
               <w:pStyle w:val="ListParagraph"/>
               <w:numPr>
                 <w:ilvl w:val="0"/>
-                <w:numId w:val="7"/>
+                <w:numId w:val="8"/>
               </w:numPr>
             </w:pPr>
             <w:r>
+              <w:lastRenderedPageBreak/>
               <w:t>Modelling/prototype of how your system will be used</w:t>
             </w:r>
           </w:p>
@@ -1761,7 +1762,7 @@
               <w:pStyle w:val="ListParagraph"/>
               <w:numPr>
                 <w:ilvl w:val="0"/>
-                <w:numId w:val="7"/>
+                <w:numId w:val="8"/>
               </w:numPr>
             </w:pPr>
             <w:r>
@@ -1786,7 +1787,7 @@
               <w:pStyle w:val="ListParagraph"/>
               <w:numPr>
                 <w:ilvl w:val="0"/>
-                <w:numId w:val="7"/>
+                <w:numId w:val="8"/>
               </w:numPr>
             </w:pPr>
             <w:r>
@@ -1797,10 +1798,7 @@
               <w:t>Knowledge</w:t>
             </w:r>
             <w:r>
-              <w:t xml:space="preserve">: Your evidence </w:t>
-            </w:r>
-            <w:r>
-              <w:t>highlights that you recall and list relevant terms in your learning. It may tell a story to the reader (the teacher) or state the conditions of your learning.</w:t>
+              <w:t>: Your evidence highlights that you recall and list relevant terms in your learning. It may tell a story to the reader (the teacher) or state the conditions of your learning.</w:t>
             </w:r>
           </w:p>
           <w:p>
@@ -1808,7 +1806,7 @@
               <w:pStyle w:val="ListParagraph"/>
               <w:numPr>
                 <w:ilvl w:val="0"/>
-                <w:numId w:val="7"/>
+                <w:numId w:val="8"/>
               </w:numPr>
             </w:pPr>
             <w:r>
@@ -1816,14 +1814,10 @@
                 <w:b/>
                 <w:bCs/>
               </w:rPr>
-              <w:lastRenderedPageBreak/>
               <w:t>Comprehension</w:t>
             </w:r>
             <w:r>
-              <w:t>: Your evidence highlights that you can identify critical aspects of your learning o</w:t>
-            </w:r>
-            <w:r>
-              <w:t>r explain what you've done to the author.</w:t>
+              <w:t>: Your evidence highlights that you can identify critical aspects of your learning or explain what you've done to the author.</w:t>
             </w:r>
           </w:p>
           <w:p>
@@ -1831,7 +1825,7 @@
               <w:pStyle w:val="ListParagraph"/>
               <w:numPr>
                 <w:ilvl w:val="0"/>
-                <w:numId w:val="7"/>
+                <w:numId w:val="8"/>
               </w:numPr>
             </w:pPr>
             <w:r>
@@ -2051,14 +2045,20 @@
               <w:t>A __/</w:t>
             </w:r>
             <w:r>
-              <w:t xml:space="preserve"> 12</w:t>
+              <w:t xml:space="preserve"> </w:t>
+            </w:r>
+            <w:r>
+              <w:t>12</w:t>
             </w:r>
             <w:r>
               <w:br/>
               <w:t>T __/</w:t>
             </w:r>
             <w:r>
-              <w:t xml:space="preserve">   6</w:t>
+              <w:t xml:space="preserve"> </w:t>
+            </w:r>
+            <w:r>
+              <w:t xml:space="preserve">  6</w:t>
             </w:r>
           </w:p>
         </w:tc>
@@ -2168,7 +2168,7 @@
               <w:pStyle w:val="ListParagraph"/>
               <w:numPr>
                 <w:ilvl w:val="0"/>
-                <w:numId w:val="7"/>
+                <w:numId w:val="8"/>
               </w:numPr>
             </w:pPr>
             <w:r>
@@ -2189,7 +2189,7 @@
               <w:pStyle w:val="ListParagraph"/>
               <w:numPr>
                 <w:ilvl w:val="0"/>
-                <w:numId w:val="7"/>
+                <w:numId w:val="8"/>
               </w:numPr>
             </w:pPr>
             <w:r>
@@ -2204,7 +2204,7 @@
               <w:pStyle w:val="ListParagraph"/>
               <w:numPr>
                 <w:ilvl w:val="0"/>
-                <w:numId w:val="7"/>
+                <w:numId w:val="8"/>
               </w:numPr>
             </w:pPr>
             <w:r>
@@ -2227,7 +2227,7 @@
               <w:pStyle w:val="ListParagraph"/>
               <w:numPr>
                 <w:ilvl w:val="0"/>
-                <w:numId w:val="7"/>
+                <w:numId w:val="8"/>
               </w:numPr>
             </w:pPr>
             <w:r>
@@ -2238,14 +2238,11 @@
               <w:t>Knowledge</w:t>
             </w:r>
             <w:r>
-              <w:t>: Your evidence highlights that you recall and list relevant terms in your learning</w:t>
-            </w:r>
-            <w:r>
-              <w:t xml:space="preserve">. It may tell a story to the reader (the teacher) or state the </w:t>
+              <w:t xml:space="preserve">: Your evidence highlights that you recall and list relevant terms </w:t>
             </w:r>
             <w:r>
               <w:lastRenderedPageBreak/>
-              <w:t>conditions of your learning.</w:t>
+              <w:t>in your learning. It may tell a story to the reader (the teacher) or state the conditions of your learning.</w:t>
             </w:r>
           </w:p>
           <w:p>
@@ -2253,7 +2250,7 @@
               <w:pStyle w:val="ListParagraph"/>
               <w:numPr>
                 <w:ilvl w:val="0"/>
-                <w:numId w:val="7"/>
+                <w:numId w:val="8"/>
               </w:numPr>
             </w:pPr>
             <w:r>
@@ -2272,7 +2269,7 @@
               <w:pStyle w:val="ListParagraph"/>
               <w:numPr>
                 <w:ilvl w:val="0"/>
-                <w:numId w:val="7"/>
+                <w:numId w:val="8"/>
               </w:numPr>
             </w:pPr>
             <w:r>
@@ -2283,10 +2280,7 @@
               <w:t>Application</w:t>
             </w:r>
             <w:r>
-              <w:t xml:space="preserve">: It is </w:t>
-            </w:r>
-            <w:r>
-              <w:t>clear from your evidence that you constructed a complete submission</w:t>
+              <w:t>: It is clear from your evidence that you constructed a complete submission</w:t>
             </w:r>
           </w:p>
           <w:p/>
@@ -2504,10 +2498,7 @@
               <w:t xml:space="preserve"> </w:t>
             </w:r>
             <w:r>
-              <w:t xml:space="preserve"> </w:t>
-            </w:r>
-            <w:r>
-              <w:t xml:space="preserve"> 6</w:t>
+              <w:t xml:space="preserve">  6</w:t>
             </w:r>
           </w:p>
         </w:tc>
@@ -2820,15 +2811,7 @@
                 <w:sz w:val="22"/>
                 <w:szCs w:val="22"/>
               </w:rPr>
-              <w:t>The written descriptions highlight your understanding of the initial stages</w:t>
-            </w:r>
-            <w:r>
-              <w:rPr>
-                <w:rFonts w:eastAsia="Calibri"/>
-                <w:sz w:val="22"/>
-                <w:szCs w:val="22"/>
-              </w:rPr>
-              <w:t xml:space="preserve"> of our design processes and the initial requirements. </w:t>
+              <w:t xml:space="preserve">The written descriptions highlight your understanding of the initial stages of our design processes and the initial requirements. </w:t>
             </w:r>
           </w:p>
           <w:p>
@@ -2862,7 +2845,7 @@
               <w:pStyle w:val="ListParagraph"/>
               <w:numPr>
                 <w:ilvl w:val="0"/>
-                <w:numId w:val="7"/>
+                <w:numId w:val="8"/>
               </w:numPr>
               <w:rPr>
                 <w:rFonts w:eastAsia="Calibri"/>
@@ -2886,7 +2869,7 @@
               <w:pStyle w:val="ListParagraph"/>
               <w:numPr>
                 <w:ilvl w:val="0"/>
-                <w:numId w:val="7"/>
+                <w:numId w:val="8"/>
               </w:numPr>
               <w:rPr>
                 <w:rFonts w:eastAsia="Calibri"/>
@@ -2896,13 +2879,7 @@
               <w:rPr>
                 <w:rFonts w:eastAsia="Calibri"/>
               </w:rPr>
-              <w:t>your ability to communi</w:t>
-            </w:r>
-            <w:r>
-              <w:rPr>
-                <w:rFonts w:eastAsia="Calibri"/>
-              </w:rPr>
-              <w:t>cate ideas appropriately in the selected medium</w:t>
+              <w:t>your ability to communicate ideas appropriately in the selected medium</w:t>
             </w:r>
           </w:p>
           <w:p>
@@ -2961,7 +2938,7 @@
               <w:pStyle w:val="ListParagraph"/>
               <w:numPr>
                 <w:ilvl w:val="0"/>
-                <w:numId w:val="7"/>
+                <w:numId w:val="8"/>
               </w:numPr>
               <w:rPr>
                 <w:rFonts w:eastAsia="Calibri"/>
@@ -2979,20 +2956,7 @@
               <w:rPr>
                 <w:rFonts w:eastAsia="Calibri"/>
               </w:rPr>
-              <w:t xml:space="preserve">: Your evidence shows a reasoned </w:t>
-            </w:r>
-            <w:r>
-              <w:rPr>
-                <w:rFonts w:eastAsia="Calibri"/>
-              </w:rPr>
-              <w:lastRenderedPageBreak/>
-              <w:t xml:space="preserve">understanding of what you did and why. For example, you may have explained how you did X, Y, and Z, but you </w:t>
-            </w:r>
-            <w:r>
-              <w:rPr>
-                <w:rFonts w:eastAsia="Calibri"/>
-              </w:rPr>
-              <w:t>continue to explain why you did them the way you did.</w:t>
+              <w:t>: Your evidence shows a reasoned understanding of what you did and why. For example, you may have explained how you did X, Y, and Z, but you continue to explain why you did them the way you did.</w:t>
             </w:r>
           </w:p>
           <w:p>
@@ -3000,7 +2964,7 @@
               <w:pStyle w:val="ListParagraph"/>
               <w:numPr>
                 <w:ilvl w:val="0"/>
-                <w:numId w:val="7"/>
+                <w:numId w:val="8"/>
               </w:numPr>
               <w:rPr>
                 <w:rFonts w:eastAsia="Calibri"/>
@@ -3018,7 +2982,14 @@
               <w:rPr>
                 <w:rFonts w:eastAsia="Calibri"/>
               </w:rPr>
-              <w:t xml:space="preserve">: your evidence makes a judgement of something or between multiple things. This judgement may be the value of one thing over another or highlighting the </w:t>
+              <w:t xml:space="preserve">: your evidence makes a judgement of something or between multiple things. This judgement may </w:t>
+            </w:r>
+            <w:r>
+              <w:rPr>
+                <w:rFonts w:eastAsia="Calibri"/>
+              </w:rPr>
+              <w:lastRenderedPageBreak/>
+              <w:t xml:space="preserve">be the value of one thing over another or highlighting the </w:t>
             </w:r>
             <w:r>
               <w:rPr>
@@ -3030,13 +3001,7 @@
               <w:rPr>
                 <w:rFonts w:eastAsia="Calibri"/>
               </w:rPr>
-              <w:t xml:space="preserve"> differences between two thi</w:t>
-            </w:r>
-            <w:r>
-              <w:rPr>
-                <w:rFonts w:eastAsia="Calibri"/>
-              </w:rPr>
-              <w:t>ngs.</w:t>
+              <w:t xml:space="preserve"> differences between two things.</w:t>
             </w:r>
           </w:p>
           <w:p>
@@ -3044,7 +3009,7 @@
               <w:pStyle w:val="ListParagraph"/>
               <w:numPr>
                 <w:ilvl w:val="0"/>
-                <w:numId w:val="7"/>
+                <w:numId w:val="8"/>
               </w:numPr>
               <w:rPr>
                 <w:color w:val="auto"/>
@@ -3092,16 +3057,7 @@
                 <w:sz w:val="22"/>
                 <w:szCs w:val="22"/>
               </w:rPr>
-              <w:t xml:space="preserve">Note: the assessor may use their discretion to source other evidence from this assessment to judge the </w:t>
-            </w:r>
-            <w:r>
-              <w:rPr>
-                <w:color w:val="auto"/>
-                <w:kern w:val="0"/>
-                <w:sz w:val="22"/>
-                <w:szCs w:val="22"/>
-              </w:rPr>
-              <w:t>activity if required.</w:t>
+              <w:t>Note: the assessor may use their discretion to source other evidence from this assessment to judge the activity if required.</w:t>
             </w:r>
           </w:p>
         </w:tc>
@@ -3442,15 +3398,7 @@
                 <w:sz w:val="22"/>
                 <w:szCs w:val="22"/>
               </w:rPr>
-              <w:t>E</w:t>
-            </w:r>
-            <w:r>
-              <w:rPr>
-                <w:rFonts w:eastAsia="Calibri"/>
-                <w:sz w:val="22"/>
-                <w:szCs w:val="22"/>
-              </w:rPr>
-              <w:t>ach of your questions will be marked against the following aspects of your ability to:</w:t>
+              <w:t>Each of your questions will be marked against the following aspects of your ability to:</w:t>
             </w:r>
           </w:p>
           <w:p>
@@ -3458,7 +3406,7 @@
               <w:pStyle w:val="ListParagraph"/>
               <w:numPr>
                 <w:ilvl w:val="0"/>
-                <w:numId w:val="7"/>
+                <w:numId w:val="8"/>
               </w:numPr>
               <w:rPr>
                 <w:rFonts w:eastAsia="Calibri"/>
@@ -3482,7 +3430,7 @@
               <w:pStyle w:val="ListParagraph"/>
               <w:numPr>
                 <w:ilvl w:val="0"/>
-                <w:numId w:val="7"/>
+                <w:numId w:val="8"/>
               </w:numPr>
               <w:rPr>
                 <w:rFonts w:eastAsia="Calibri"/>
@@ -3492,7 +3440,6 @@
               <w:rPr>
                 <w:rFonts w:eastAsia="Calibri"/>
               </w:rPr>
-              <w:lastRenderedPageBreak/>
               <w:t>your ability to communicate ideas appropriately in the selected medium</w:t>
             </w:r>
           </w:p>
@@ -3519,15 +3466,7 @@
                 <w:sz w:val="22"/>
                 <w:szCs w:val="22"/>
               </w:rPr>
-              <w:t>Evidence for high</w:t>
-            </w:r>
-            <w:r>
-              <w:rPr>
-                <w:rFonts w:eastAsia="Calibri"/>
-                <w:sz w:val="22"/>
-                <w:szCs w:val="22"/>
-              </w:rPr>
-              <w:t>er</w:t>
+              <w:t>Evidence for higher</w:t>
             </w:r>
             <w:r>
               <w:rPr>
@@ -3560,7 +3499,7 @@
               <w:pStyle w:val="ListParagraph"/>
               <w:numPr>
                 <w:ilvl w:val="0"/>
-                <w:numId w:val="7"/>
+                <w:numId w:val="8"/>
               </w:numPr>
               <w:rPr>
                 <w:rFonts w:eastAsia="Calibri"/>
@@ -3586,7 +3525,7 @@
               <w:pStyle w:val="ListParagraph"/>
               <w:numPr>
                 <w:ilvl w:val="0"/>
-                <w:numId w:val="7"/>
+                <w:numId w:val="8"/>
               </w:numPr>
               <w:rPr>
                 <w:rFonts w:eastAsia="Calibri"/>
@@ -3624,7 +3563,7 @@
               <w:pStyle w:val="ListParagraph"/>
               <w:numPr>
                 <w:ilvl w:val="0"/>
-                <w:numId w:val="7"/>
+                <w:numId w:val="8"/>
               </w:numPr>
               <w:rPr>
                 <w:color w:val="auto"/>
@@ -3643,13 +3582,14 @@
               <w:rPr>
                 <w:rFonts w:eastAsia="Calibri"/>
               </w:rPr>
-              <w:t>: your evidence highlights when you apply informa</w:t>
-            </w:r>
-            <w:r>
-              <w:rPr>
-                <w:rFonts w:eastAsia="Calibri"/>
-              </w:rPr>
-              <w:t>tion, strategies, or skills that you have learnt to a new situation or context.</w:t>
+              <w:t xml:space="preserve">: your evidence highlights when you apply information, </w:t>
+            </w:r>
+            <w:r>
+              <w:rPr>
+                <w:rFonts w:eastAsia="Calibri"/>
+              </w:rPr>
+              <w:lastRenderedPageBreak/>
+              <w:t>strategies, or skills that you have learnt to a new situation or context.</w:t>
             </w:r>
           </w:p>
           <w:p>
@@ -3968,7 +3908,7 @@
                 <w:sz w:val="22"/>
                 <w:szCs w:val="22"/>
               </w:rPr>
-              <w:t>Project Collaboration Cards highlights your ability to incorporate your written and visual communication of your system into the suitability o</w:t>
+              <w:t>Project Collaboration Cards highlights</w:t>
             </w:r>
             <w:r>
               <w:rPr>
@@ -3976,17 +3916,16 @@
                 <w:sz w:val="22"/>
                 <w:szCs w:val="22"/>
               </w:rPr>
-              <w:t xml:space="preserve">f your initial project management processes. </w:t>
-            </w:r>
-          </w:p>
-          <w:p>
-            <w:pPr>
+              <w:t xml:space="preserve"> your ability to </w:t>
+            </w:r>
+            <w:r>
               <w:rPr>
                 <w:rFonts w:eastAsia="Calibri"/>
                 <w:sz w:val="22"/>
                 <w:szCs w:val="22"/>
               </w:rPr>
-            </w:pPr>
+              <w:t xml:space="preserve">incorporate your written and visual communication of your system into the suitability of your initial project management processes. </w:t>
+            </w:r>
           </w:p>
           <w:p>
             <w:pPr>
@@ -3996,22 +3935,22 @@
                 <w:szCs w:val="22"/>
               </w:rPr>
             </w:pPr>
-            <w:r>
+          </w:p>
+          <w:p>
+            <w:pPr>
               <w:rPr>
                 <w:rFonts w:eastAsia="Calibri"/>
                 <w:sz w:val="22"/>
                 <w:szCs w:val="22"/>
               </w:rPr>
-              <w:t xml:space="preserve">Your Project Collaboration Cards highlight the different </w:t>
-            </w:r>
+            </w:pPr>
             <w:r>
               <w:rPr>
                 <w:rFonts w:eastAsia="Calibri"/>
                 <w:sz w:val="22"/>
                 <w:szCs w:val="22"/>
               </w:rPr>
-              <w:lastRenderedPageBreak/>
-              <w:t xml:space="preserve">abstracted tasks that need to be completed and the must | should | could have of each task. </w:t>
+              <w:t xml:space="preserve">Your Project Collaboration Cards highlight the different abstracted tasks that need to be completed and the must | should | could have of each task. </w:t>
             </w:r>
           </w:p>
           <w:p>
@@ -4037,15 +3976,7 @@
                 <w:sz w:val="22"/>
                 <w:szCs w:val="22"/>
               </w:rPr>
-              <w:t>Each of your questions will be marked against the followin</w:t>
-            </w:r>
-            <w:r>
-              <w:rPr>
-                <w:rFonts w:eastAsia="Calibri"/>
-                <w:sz w:val="22"/>
-                <w:szCs w:val="22"/>
-              </w:rPr>
-              <w:t>g aspects of your ability to:</w:t>
+              <w:t>Each of your questions will be marked against the following aspects of your ability to:</w:t>
             </w:r>
           </w:p>
           <w:p>
@@ -4053,7 +3984,7 @@
               <w:pStyle w:val="ListParagraph"/>
               <w:numPr>
                 <w:ilvl w:val="0"/>
-                <w:numId w:val="7"/>
+                <w:numId w:val="8"/>
               </w:numPr>
               <w:rPr>
                 <w:rFonts w:eastAsia="Calibri"/>
@@ -4077,7 +4008,7 @@
               <w:pStyle w:val="ListParagraph"/>
               <w:numPr>
                 <w:ilvl w:val="0"/>
-                <w:numId w:val="7"/>
+                <w:numId w:val="8"/>
               </w:numPr>
               <w:rPr>
                 <w:rFonts w:eastAsia="Calibri"/>
@@ -4146,7 +4077,7 @@
               <w:pStyle w:val="ListParagraph"/>
               <w:numPr>
                 <w:ilvl w:val="0"/>
-                <w:numId w:val="7"/>
+                <w:numId w:val="8"/>
               </w:numPr>
               <w:rPr>
                 <w:rFonts w:eastAsia="Calibri"/>
@@ -4164,13 +4095,7 @@
               <w:rPr>
                 <w:rFonts w:eastAsia="Calibri"/>
               </w:rPr>
-              <w:t xml:space="preserve">: Your evidence shows a </w:t>
-            </w:r>
-            <w:r>
-              <w:rPr>
-                <w:rFonts w:eastAsia="Calibri"/>
-              </w:rPr>
-              <w:t>reasoned understanding of what you did and why. For example, you may have explained how you did X, Y, and Z, but you continue to explain why you did them the way you did.</w:t>
+              <w:t>: Your evidence shows a reasoned understanding of what you did and why. For example, you may have explained how you did X, Y, and Z, but you continue to explain why you did them the way you did.</w:t>
             </w:r>
           </w:p>
           <w:p>
@@ -4178,7 +4103,7 @@
               <w:pStyle w:val="ListParagraph"/>
               <w:numPr>
                 <w:ilvl w:val="0"/>
-                <w:numId w:val="7"/>
+                <w:numId w:val="8"/>
               </w:numPr>
               <w:rPr>
                 <w:rFonts w:eastAsia="Calibri"/>
@@ -4196,13 +4121,7 @@
               <w:rPr>
                 <w:rFonts w:eastAsia="Calibri"/>
               </w:rPr>
-              <w:t xml:space="preserve">: your evidence makes a judgement of something or between multiple things. </w:t>
-            </w:r>
-            <w:r>
-              <w:rPr>
-                <w:rFonts w:eastAsia="Calibri"/>
-              </w:rPr>
-              <w:t xml:space="preserve">This judgement may be the value of one thing over another or highlighting the </w:t>
+              <w:t xml:space="preserve">: your evidence makes a judgement of something or between multiple things. This judgement may be the value of one thing over another or highlighting the </w:t>
             </w:r>
             <w:r>
               <w:rPr>
@@ -4222,7 +4141,7 @@
               <w:pStyle w:val="ListParagraph"/>
               <w:numPr>
                 <w:ilvl w:val="0"/>
-                <w:numId w:val="7"/>
+                <w:numId w:val="8"/>
               </w:numPr>
               <w:rPr>
                 <w:color w:val="auto"/>
@@ -4241,13 +4160,7 @@
               <w:rPr>
                 <w:rFonts w:eastAsia="Calibri"/>
               </w:rPr>
-              <w:t>: your evidence highlights when you apply information, strategies, or skills that you have learnt to a new situation or cont</w:t>
-            </w:r>
-            <w:r>
-              <w:rPr>
-                <w:rFonts w:eastAsia="Calibri"/>
-              </w:rPr>
-              <w:t>ext.</w:t>
+              <w:t>: your evidence highlights when you apply information, strategies, or skills that you have learnt to a new situation or context.</w:t>
             </w:r>
           </w:p>
           <w:p>
@@ -4313,7 +4226,6 @@
                 <w:sz w:val="22"/>
                 <w:szCs w:val="22"/>
               </w:rPr>
-              <w:lastRenderedPageBreak/>
               <w:t>4</w:t>
             </w:r>
           </w:p>
@@ -4749,14 +4661,7 @@
                 <w:b/>
                 <w:bCs/>
               </w:rPr>
-              <w:t xml:space="preserve">Quality of </w:t>
-            </w:r>
-            <w:r>
-              <w:rPr>
-                <w:b/>
-                <w:bCs/>
-              </w:rPr>
-              <w:t>Submission</w:t>
+              <w:t>Quality of Submission</w:t>
             </w:r>
           </w:p>
         </w:tc>
@@ -5597,7 +5502,6 @@
     </w:p>
     <w:p>
       <w:r>
-        <w:lastRenderedPageBreak/>
         <w:t>S</w:t>
       </w:r>
       <w:r>
@@ -6544,7 +6448,7 @@
                           <pic:cNvPicPr/>
                         </pic:nvPicPr>
                         <pic:blipFill>
-                          <a:blip r:embed="rId11"/>
+                          <a:blip r:embed="rId7"/>
                           <a:stretch>
                             <a:fillRect/>
                           </a:stretch>
@@ -6578,7 +6482,7 @@
                 <w:rStyle w:val="Emphasis"/>
               </w:rPr>
             </w:pPr>
-            <w:hyperlink r:id="rId12" w:history="1">
+            <w:hyperlink r:id="rId8" w:history="1">
               <w:r>
                 <w:rPr>
                   <w:rStyle w:val="Hyperlink"/>
@@ -6712,7 +6616,7 @@
                           <pic:cNvPicPr/>
                         </pic:nvPicPr>
                         <pic:blipFill>
-                          <a:blip r:embed="rId13"/>
+                          <a:blip r:embed="rId9"/>
                           <a:stretch>
                             <a:fillRect/>
                           </a:stretch>
@@ -6750,23 +6654,37 @@
               <w:rPr>
                 <w:rStyle w:val="Emphasis"/>
               </w:rPr>
-              <w:t xml:space="preserve">I accept both K&amp;R and K&amp;R alternative bracing format. As long as it is consistent in your file. </w:t>
-            </w:r>
-          </w:p>
-          <w:p>
-            <w:pPr>
-              <w:rPr>
-                <w:rStyle w:val="Emphasis"/>
-              </w:rPr>
-            </w:pPr>
-          </w:p>
-          <w:p>
-            <w:pPr>
-              <w:rPr>
-                <w:rStyle w:val="Emphasis"/>
-              </w:rPr>
-            </w:pPr>
-            <w:hyperlink r:id="rId14" w:history="1">
+              <w:t xml:space="preserve">I accept both K&amp;R and K&amp;R alternative bracing format. </w:t>
+            </w:r>
+            <w:proofErr w:type="gramStart"/>
+            <w:r>
+              <w:rPr>
+                <w:rStyle w:val="Emphasis"/>
+              </w:rPr>
+              <w:t>As long as</w:t>
+            </w:r>
+            <w:proofErr w:type="gramEnd"/>
+            <w:r>
+              <w:rPr>
+                <w:rStyle w:val="Emphasis"/>
+              </w:rPr>
+              <w:t xml:space="preserve"> it is consistent in your file. </w:t>
+            </w:r>
+          </w:p>
+          <w:p>
+            <w:pPr>
+              <w:rPr>
+                <w:rStyle w:val="Emphasis"/>
+              </w:rPr>
+            </w:pPr>
+          </w:p>
+          <w:p>
+            <w:pPr>
+              <w:rPr>
+                <w:rStyle w:val="Emphasis"/>
+              </w:rPr>
+            </w:pPr>
+            <w:hyperlink r:id="rId10" w:history="1">
               <w:r>
                 <w:rPr>
                   <w:rStyle w:val="Hyperlink"/>
@@ -6878,7 +6796,7 @@
                           <pic:cNvPicPr/>
                         </pic:nvPicPr>
                         <pic:blipFill>
-                          <a:blip r:embed="rId15"/>
+                          <a:blip r:embed="rId11"/>
                           <a:stretch>
                             <a:fillRect/>
                           </a:stretch>
@@ -6912,7 +6830,7 @@
                 <w:rStyle w:val="Emphasis"/>
               </w:rPr>
             </w:pPr>
-            <w:hyperlink r:id="rId16" w:history="1">
+            <w:hyperlink r:id="rId12" w:history="1">
               <w:r>
                 <w:rPr>
                   <w:rStyle w:val="Hyperlink"/>
@@ -9038,6 +8956,9 @@
           <w:color w:val="auto"/>
         </w:rPr>
       </w:pPr>
+      <w:r>
+        <w:t xml:space="preserve"/>
+      </w:r>
     </w:p>
     <w:p/>
     <w:p>
@@ -9113,24 +9034,6 @@
           <w:bdr w:val="none" w:sz="0" w:space="0" w:color="auto" w:frame="1"/>
         </w:rPr>
         <w:instrText xml:space="preserve"> INCLUDEPICTURE "https://lh3.googleusercontent.com/UvTN07xKpiWvGslWdEcQU5ZKpoYDQ97wL2qTq0Et6rurreTYpAIPBZdWPIKeZlH5KZ3XvsryHCEfgcX3SMdiM_ZZABWk94ICJnZ84sFz3cilDnoJ-LHK5kablj7yxX3uCNI0QF0" \* MERGEFORMATINET </w:instrText>
-      </w:r>
-      <w:r>
-        <w:rPr>
-          <w:bdr w:val="none" w:sz="0" w:space="0" w:color="auto" w:frame="1"/>
-        </w:rPr>
-        <w:fldChar w:fldCharType="separate"/>
-      </w:r>
-      <w:r>
-        <w:rPr>
-          <w:bdr w:val="none" w:sz="0" w:space="0" w:color="auto" w:frame="1"/>
-        </w:rPr>
-        <w:fldChar w:fldCharType="begin"/>
-      </w:r>
-      <w:r>
-        <w:rPr>
-          <w:bdr w:val="none" w:sz="0" w:space="0" w:color="auto" w:frame="1"/>
-        </w:rPr>
-        <w:instrText xml:space="preserve"> INCLUDEPICTURE  "https://lh3.googleusercontent.com/UvTN07xKpiWvGslWdEcQU5ZKpoYDQ97wL2qTq0Et6rurreTYpAIPBZdWPIKeZlH5KZ3XvsryHCEfgcX3SMdiM_ZZABWk94ICJnZ84sFz3cilDnoJ-LHK5kablj7yxX3uCNI0QF0" \* MERGEFORMATINET </w:instrText>
       </w:r>
       <w:r>
         <w:rPr>
@@ -9324,16 +9227,10 @@
             <v:path o:extrusionok="f" gradientshapeok="t" o:connecttype="rect"/>
             <o:lock v:ext="edit" aspectratio="t"/>
           </v:shapetype>
-          <v:shape id="_x0000_i1025" type="#_x0000_t75" style="width:451.35pt;height:345.35pt">
-            <v:imagedata r:id="rId17" r:href="rId18"/>
+          <v:shape id="_x0000_i1025" type="#_x0000_t75" style="width:451.5pt;height:345.75pt">
+            <v:imagedata r:id="rId13" r:href="rId14"/>
           </v:shape>
         </w:pict>
-      </w:r>
-      <w:r>
-        <w:rPr>
-          <w:bdr w:val="none" w:sz="0" w:space="0" w:color="auto" w:frame="1"/>
-        </w:rPr>
-        <w:fldChar w:fldCharType="end"/>
       </w:r>
       <w:r>
         <w:rPr>
@@ -9410,8 +9307,8 @@
     </w:p>
     <w:p/>
     <w:sectPr>
-      <w:footerReference w:type="even" r:id="rId19"/>
-      <w:footerReference w:type="default" r:id="rId20"/>
+      <w:footerReference w:type="even" r:id="rId15"/>
+      <w:footerReference w:type="default" r:id="rId16"/>
       <w:pgSz w:w="11906" w:h="16838"/>
       <w:pgMar w:top="851" w:right="1417" w:bottom="426" w:left="1418" w:header="720" w:footer="369" w:gutter="0"/>
       <w:cols w:space="720"/>
@@ -9611,10 +9508,10 @@
     </w:lvl>
   </w:abstractNum>
   <w:abstractNum w:abstractNumId="1" w15:restartNumberingAfterBreak="0">
-    <w:nsid w:val="01D8222D"/>
+    <w:nsid w:val="06D848A2"/>
     <w:multiLevelType w:val="hybridMultilevel"/>
-    <w:tmpl w:val="53EA8AF4"/>
-    <w:lvl w:ilvl="0" w:tplc="A114E908">
+    <w:tmpl w:val="5AAA93E6"/>
+    <w:lvl w:ilvl="0" w:tplc="69F2F9BC">
       <w:numFmt w:val="bullet"/>
       <w:lvlText w:val=""/>
       <w:lvlJc w:val="left"/>
@@ -9622,10 +9519,10 @@
         <w:ind w:left="720" w:hanging="360"/>
       </w:pPr>
       <w:rPr>
-        <w:rFonts w:ascii="Symbol" w:eastAsia="Times New Roman" w:hAnsi="Symbol" w:cstheme="minorHAnsi" w:hint="default"/>
+        <w:rFonts w:ascii="Symbol" w:eastAsia="Times New Roman" w:hAnsi="Symbol" w:cs="Arial" w:hint="default"/>
       </w:rPr>
     </w:lvl>
-    <w:lvl w:ilvl="1" w:tplc="0C090003">
+    <w:lvl w:ilvl="1" w:tplc="0C090003" w:tentative="1">
       <w:start w:val="1"/>
       <w:numFmt w:val="bullet"/>
       <w:lvlText w:val="o"/>
@@ -9723,455 +9620,6 @@
     </w:lvl>
   </w:abstractNum>
   <w:abstractNum w:abstractNumId="2" w15:restartNumberingAfterBreak="0">
-    <w:nsid w:val="02465C83"/>
-    <w:multiLevelType w:val="hybridMultilevel"/>
-    <w:tmpl w:val="9418E4E0"/>
-    <w:lvl w:ilvl="0" w:tplc="0C090001">
-      <w:start w:val="1"/>
-      <w:numFmt w:val="bullet"/>
-      <w:lvlText w:val=""/>
-      <w:lvlJc w:val="left"/>
-      <w:pPr>
-        <w:ind w:left="360" w:hanging="360"/>
-      </w:pPr>
-      <w:rPr>
-        <w:rFonts w:ascii="Symbol" w:hAnsi="Symbol" w:hint="default"/>
-      </w:rPr>
-    </w:lvl>
-    <w:lvl w:ilvl="1" w:tplc="0C090003" w:tentative="1">
-      <w:start w:val="1"/>
-      <w:numFmt w:val="bullet"/>
-      <w:lvlText w:val="o"/>
-      <w:lvlJc w:val="left"/>
-      <w:pPr>
-        <w:ind w:left="1080" w:hanging="360"/>
-      </w:pPr>
-      <w:rPr>
-        <w:rFonts w:ascii="Courier New" w:hAnsi="Courier New" w:cs="Courier New" w:hint="default"/>
-      </w:rPr>
-    </w:lvl>
-    <w:lvl w:ilvl="2" w:tplc="0C090005" w:tentative="1">
-      <w:start w:val="1"/>
-      <w:numFmt w:val="bullet"/>
-      <w:lvlText w:val=""/>
-      <w:lvlJc w:val="left"/>
-      <w:pPr>
-        <w:ind w:left="1800" w:hanging="360"/>
-      </w:pPr>
-      <w:rPr>
-        <w:rFonts w:ascii="Wingdings" w:hAnsi="Wingdings" w:hint="default"/>
-      </w:rPr>
-    </w:lvl>
-    <w:lvl w:ilvl="3" w:tplc="0C090001" w:tentative="1">
-      <w:start w:val="1"/>
-      <w:numFmt w:val="bullet"/>
-      <w:lvlText w:val=""/>
-      <w:lvlJc w:val="left"/>
-      <w:pPr>
-        <w:ind w:left="2520" w:hanging="360"/>
-      </w:pPr>
-      <w:rPr>
-        <w:rFonts w:ascii="Symbol" w:hAnsi="Symbol" w:hint="default"/>
-      </w:rPr>
-    </w:lvl>
-    <w:lvl w:ilvl="4" w:tplc="0C090003" w:tentative="1">
-      <w:start w:val="1"/>
-      <w:numFmt w:val="bullet"/>
-      <w:lvlText w:val="o"/>
-      <w:lvlJc w:val="left"/>
-      <w:pPr>
-        <w:ind w:left="3240" w:hanging="360"/>
-      </w:pPr>
-      <w:rPr>
-        <w:rFonts w:ascii="Courier New" w:hAnsi="Courier New" w:cs="Courier New" w:hint="default"/>
-      </w:rPr>
-    </w:lvl>
-    <w:lvl w:ilvl="5" w:tplc="0C090005" w:tentative="1">
-      <w:start w:val="1"/>
-      <w:numFmt w:val="bullet"/>
-      <w:lvlText w:val=""/>
-      <w:lvlJc w:val="left"/>
-      <w:pPr>
-        <w:ind w:left="3960" w:hanging="360"/>
-      </w:pPr>
-      <w:rPr>
-        <w:rFonts w:ascii="Wingdings" w:hAnsi="Wingdings" w:hint="default"/>
-      </w:rPr>
-    </w:lvl>
-    <w:lvl w:ilvl="6" w:tplc="0C090001" w:tentative="1">
-      <w:start w:val="1"/>
-      <w:numFmt w:val="bullet"/>
-      <w:lvlText w:val=""/>
-      <w:lvlJc w:val="left"/>
-      <w:pPr>
-        <w:ind w:left="4680" w:hanging="360"/>
-      </w:pPr>
-      <w:rPr>
-        <w:rFonts w:ascii="Symbol" w:hAnsi="Symbol" w:hint="default"/>
-      </w:rPr>
-    </w:lvl>
-    <w:lvl w:ilvl="7" w:tplc="0C090003" w:tentative="1">
-      <w:start w:val="1"/>
-      <w:numFmt w:val="bullet"/>
-      <w:lvlText w:val="o"/>
-      <w:lvlJc w:val="left"/>
-      <w:pPr>
-        <w:ind w:left="5400" w:hanging="360"/>
-      </w:pPr>
-      <w:rPr>
-        <w:rFonts w:ascii="Courier New" w:hAnsi="Courier New" w:cs="Courier New" w:hint="default"/>
-      </w:rPr>
-    </w:lvl>
-    <w:lvl w:ilvl="8" w:tplc="0C090005" w:tentative="1">
-      <w:start w:val="1"/>
-      <w:numFmt w:val="bullet"/>
-      <w:lvlText w:val=""/>
-      <w:lvlJc w:val="left"/>
-      <w:pPr>
-        <w:ind w:left="6120" w:hanging="360"/>
-      </w:pPr>
-      <w:rPr>
-        <w:rFonts w:ascii="Wingdings" w:hAnsi="Wingdings" w:hint="default"/>
-      </w:rPr>
-    </w:lvl>
-  </w:abstractNum>
-  <w:abstractNum w:abstractNumId="3" w15:restartNumberingAfterBreak="0">
-    <w:nsid w:val="03D0A778"/>
-    <w:multiLevelType w:val="hybridMultilevel"/>
-    <w:tmpl w:val="45BE1E5A"/>
-    <w:lvl w:ilvl="0" w:tplc="BA3AF456">
-      <w:numFmt w:val="bullet"/>
-      <w:lvlText w:val=""/>
-      <w:lvlJc w:val="left"/>
-      <w:pPr>
-        <w:ind w:left="360" w:hanging="360"/>
-      </w:pPr>
-      <w:rPr>
-        <w:rFonts w:ascii="Symbol" w:eastAsia="Times New Roman" w:hAnsi="Symbol" w:cs="Calibri" w:hint="default"/>
-      </w:rPr>
-    </w:lvl>
-    <w:lvl w:ilvl="1" w:tplc="0C090003" w:tentative="1">
-      <w:start w:val="1"/>
-      <w:numFmt w:val="bullet"/>
-      <w:lvlText w:val="o"/>
-      <w:lvlJc w:val="left"/>
-      <w:pPr>
-        <w:ind w:left="1080" w:hanging="360"/>
-      </w:pPr>
-      <w:rPr>
-        <w:rFonts w:ascii="Courier New" w:hAnsi="Courier New" w:cs="Courier New" w:hint="default"/>
-      </w:rPr>
-    </w:lvl>
-    <w:lvl w:ilvl="2" w:tplc="0C090005" w:tentative="1">
-      <w:start w:val="1"/>
-      <w:numFmt w:val="bullet"/>
-      <w:lvlText w:val=""/>
-      <w:lvlJc w:val="left"/>
-      <w:pPr>
-        <w:ind w:left="1800" w:hanging="360"/>
-      </w:pPr>
-      <w:rPr>
-        <w:rFonts w:ascii="Wingdings" w:hAnsi="Wingdings" w:hint="default"/>
-      </w:rPr>
-    </w:lvl>
-    <w:lvl w:ilvl="3" w:tplc="0C090001" w:tentative="1">
-      <w:start w:val="1"/>
-      <w:numFmt w:val="bullet"/>
-      <w:lvlText w:val=""/>
-      <w:lvlJc w:val="left"/>
-      <w:pPr>
-        <w:ind w:left="2520" w:hanging="360"/>
-      </w:pPr>
-      <w:rPr>
-        <w:rFonts w:ascii="Symbol" w:hAnsi="Symbol" w:hint="default"/>
-      </w:rPr>
-    </w:lvl>
-    <w:lvl w:ilvl="4" w:tplc="0C090003" w:tentative="1">
-      <w:start w:val="1"/>
-      <w:numFmt w:val="bullet"/>
-      <w:lvlText w:val="o"/>
-      <w:lvlJc w:val="left"/>
-      <w:pPr>
-        <w:ind w:left="3240" w:hanging="360"/>
-      </w:pPr>
-      <w:rPr>
-        <w:rFonts w:ascii="Courier New" w:hAnsi="Courier New" w:cs="Courier New" w:hint="default"/>
-      </w:rPr>
-    </w:lvl>
-    <w:lvl w:ilvl="5" w:tplc="0C090005" w:tentative="1">
-      <w:start w:val="1"/>
-      <w:numFmt w:val="bullet"/>
-      <w:lvlText w:val=""/>
-      <w:lvlJc w:val="left"/>
-      <w:pPr>
-        <w:ind w:left="3960" w:hanging="360"/>
-      </w:pPr>
-      <w:rPr>
-        <w:rFonts w:ascii="Wingdings" w:hAnsi="Wingdings" w:hint="default"/>
-      </w:rPr>
-    </w:lvl>
-    <w:lvl w:ilvl="6" w:tplc="0C090001" w:tentative="1">
-      <w:start w:val="1"/>
-      <w:numFmt w:val="bullet"/>
-      <w:lvlText w:val=""/>
-      <w:lvlJc w:val="left"/>
-      <w:pPr>
-        <w:ind w:left="4680" w:hanging="360"/>
-      </w:pPr>
-      <w:rPr>
-        <w:rFonts w:ascii="Symbol" w:hAnsi="Symbol" w:hint="default"/>
-      </w:rPr>
-    </w:lvl>
-    <w:lvl w:ilvl="7" w:tplc="0C090003" w:tentative="1">
-      <w:start w:val="1"/>
-      <w:numFmt w:val="bullet"/>
-      <w:lvlText w:val="o"/>
-      <w:lvlJc w:val="left"/>
-      <w:pPr>
-        <w:ind w:left="5400" w:hanging="360"/>
-      </w:pPr>
-      <w:rPr>
-        <w:rFonts w:ascii="Courier New" w:hAnsi="Courier New" w:cs="Courier New" w:hint="default"/>
-      </w:rPr>
-    </w:lvl>
-    <w:lvl w:ilvl="8" w:tplc="0C090005" w:tentative="1">
-      <w:start w:val="1"/>
-      <w:numFmt w:val="bullet"/>
-      <w:lvlText w:val=""/>
-      <w:lvlJc w:val="left"/>
-      <w:pPr>
-        <w:ind w:left="6120" w:hanging="360"/>
-      </w:pPr>
-      <w:rPr>
-        <w:rFonts w:ascii="Wingdings" w:hAnsi="Wingdings" w:hint="default"/>
-      </w:rPr>
-    </w:lvl>
-  </w:abstractNum>
-  <w:abstractNum w:abstractNumId="4" w15:restartNumberingAfterBreak="0">
-    <w:nsid w:val="05D10701"/>
-    <w:multiLevelType w:val="hybridMultilevel"/>
-    <w:tmpl w:val="525ADFDC"/>
-    <w:lvl w:ilvl="0" w:tplc="B1849C08">
-      <w:numFmt w:val="bullet"/>
-      <w:lvlText w:val=""/>
-      <w:lvlJc w:val="left"/>
-      <w:pPr>
-        <w:ind w:left="720" w:hanging="360"/>
-      </w:pPr>
-      <w:rPr>
-        <w:rFonts w:ascii="Symbol" w:eastAsia="Times New Roman" w:hAnsi="Symbol" w:cs="Segoe UI" w:hint="default"/>
-      </w:rPr>
-    </w:lvl>
-    <w:lvl w:ilvl="1" w:tplc="0C090003">
-      <w:start w:val="1"/>
-      <w:numFmt w:val="bullet"/>
-      <w:lvlText w:val="o"/>
-      <w:lvlJc w:val="left"/>
-      <w:pPr>
-        <w:ind w:left="1440" w:hanging="360"/>
-      </w:pPr>
-      <w:rPr>
-        <w:rFonts w:ascii="Courier New" w:hAnsi="Courier New" w:cs="Courier New" w:hint="default"/>
-      </w:rPr>
-    </w:lvl>
-    <w:lvl w:ilvl="2" w:tplc="0C090005" w:tentative="1">
-      <w:start w:val="1"/>
-      <w:numFmt w:val="bullet"/>
-      <w:lvlText w:val=""/>
-      <w:lvlJc w:val="left"/>
-      <w:pPr>
-        <w:ind w:left="2160" w:hanging="360"/>
-      </w:pPr>
-      <w:rPr>
-        <w:rFonts w:ascii="Wingdings" w:hAnsi="Wingdings" w:hint="default"/>
-      </w:rPr>
-    </w:lvl>
-    <w:lvl w:ilvl="3" w:tplc="0C090001" w:tentative="1">
-      <w:start w:val="1"/>
-      <w:numFmt w:val="bullet"/>
-      <w:lvlText w:val=""/>
-      <w:lvlJc w:val="left"/>
-      <w:pPr>
-        <w:ind w:left="2880" w:hanging="360"/>
-      </w:pPr>
-      <w:rPr>
-        <w:rFonts w:ascii="Symbol" w:hAnsi="Symbol" w:hint="default"/>
-      </w:rPr>
-    </w:lvl>
-    <w:lvl w:ilvl="4" w:tplc="0C090003" w:tentative="1">
-      <w:start w:val="1"/>
-      <w:numFmt w:val="bullet"/>
-      <w:lvlText w:val="o"/>
-      <w:lvlJc w:val="left"/>
-      <w:pPr>
-        <w:ind w:left="3600" w:hanging="360"/>
-      </w:pPr>
-      <w:rPr>
-        <w:rFonts w:ascii="Courier New" w:hAnsi="Courier New" w:cs="Courier New" w:hint="default"/>
-      </w:rPr>
-    </w:lvl>
-    <w:lvl w:ilvl="5" w:tplc="0C090005" w:tentative="1">
-      <w:start w:val="1"/>
-      <w:numFmt w:val="bullet"/>
-      <w:lvlText w:val=""/>
-      <w:lvlJc w:val="left"/>
-      <w:pPr>
-        <w:ind w:left="4320" w:hanging="360"/>
-      </w:pPr>
-      <w:rPr>
-        <w:rFonts w:ascii="Wingdings" w:hAnsi="Wingdings" w:hint="default"/>
-      </w:rPr>
-    </w:lvl>
-    <w:lvl w:ilvl="6" w:tplc="0C090001" w:tentative="1">
-      <w:start w:val="1"/>
-      <w:numFmt w:val="bullet"/>
-      <w:lvlText w:val=""/>
-      <w:lvlJc w:val="left"/>
-      <w:pPr>
-        <w:ind w:left="5040" w:hanging="360"/>
-      </w:pPr>
-      <w:rPr>
-        <w:rFonts w:ascii="Symbol" w:hAnsi="Symbol" w:hint="default"/>
-      </w:rPr>
-    </w:lvl>
-    <w:lvl w:ilvl="7" w:tplc="0C090003" w:tentative="1">
-      <w:start w:val="1"/>
-      <w:numFmt w:val="bullet"/>
-      <w:lvlText w:val="o"/>
-      <w:lvlJc w:val="left"/>
-      <w:pPr>
-        <w:ind w:left="5760" w:hanging="360"/>
-      </w:pPr>
-      <w:rPr>
-        <w:rFonts w:ascii="Courier New" w:hAnsi="Courier New" w:cs="Courier New" w:hint="default"/>
-      </w:rPr>
-    </w:lvl>
-    <w:lvl w:ilvl="8" w:tplc="0C090005" w:tentative="1">
-      <w:start w:val="1"/>
-      <w:numFmt w:val="bullet"/>
-      <w:lvlText w:val=""/>
-      <w:lvlJc w:val="left"/>
-      <w:pPr>
-        <w:ind w:left="6480" w:hanging="360"/>
-      </w:pPr>
-      <w:rPr>
-        <w:rFonts w:ascii="Wingdings" w:hAnsi="Wingdings" w:hint="default"/>
-      </w:rPr>
-    </w:lvl>
-  </w:abstractNum>
-  <w:abstractNum w:abstractNumId="5" w15:restartNumberingAfterBreak="0">
-    <w:nsid w:val="06D848A2"/>
-    <w:multiLevelType w:val="hybridMultilevel"/>
-    <w:tmpl w:val="5AAA93E6"/>
-    <w:lvl w:ilvl="0" w:tplc="69F2F9BC">
-      <w:numFmt w:val="bullet"/>
-      <w:lvlText w:val=""/>
-      <w:lvlJc w:val="left"/>
-      <w:pPr>
-        <w:ind w:left="720" w:hanging="360"/>
-      </w:pPr>
-      <w:rPr>
-        <w:rFonts w:ascii="Symbol" w:eastAsia="Times New Roman" w:hAnsi="Symbol" w:cs="Arial" w:hint="default"/>
-      </w:rPr>
-    </w:lvl>
-    <w:lvl w:ilvl="1" w:tplc="0C090003" w:tentative="1">
-      <w:start w:val="1"/>
-      <w:numFmt w:val="bullet"/>
-      <w:lvlText w:val="o"/>
-      <w:lvlJc w:val="left"/>
-      <w:pPr>
-        <w:ind w:left="1440" w:hanging="360"/>
-      </w:pPr>
-      <w:rPr>
-        <w:rFonts w:ascii="Courier New" w:hAnsi="Courier New" w:cs="Courier New" w:hint="default"/>
-      </w:rPr>
-    </w:lvl>
-    <w:lvl w:ilvl="2" w:tplc="0C090005" w:tentative="1">
-      <w:start w:val="1"/>
-      <w:numFmt w:val="bullet"/>
-      <w:lvlText w:val=""/>
-      <w:lvlJc w:val="left"/>
-      <w:pPr>
-        <w:ind w:left="2160" w:hanging="360"/>
-      </w:pPr>
-      <w:rPr>
-        <w:rFonts w:ascii="Wingdings" w:hAnsi="Wingdings" w:hint="default"/>
-      </w:rPr>
-    </w:lvl>
-    <w:lvl w:ilvl="3" w:tplc="0C090001" w:tentative="1">
-      <w:start w:val="1"/>
-      <w:numFmt w:val="bullet"/>
-      <w:lvlText w:val=""/>
-      <w:lvlJc w:val="left"/>
-      <w:pPr>
-        <w:ind w:left="2880" w:hanging="360"/>
-      </w:pPr>
-      <w:rPr>
-        <w:rFonts w:ascii="Symbol" w:hAnsi="Symbol" w:hint="default"/>
-      </w:rPr>
-    </w:lvl>
-    <w:lvl w:ilvl="4" w:tplc="0C090003" w:tentative="1">
-      <w:start w:val="1"/>
-      <w:numFmt w:val="bullet"/>
-      <w:lvlText w:val="o"/>
-      <w:lvlJc w:val="left"/>
-      <w:pPr>
-        <w:ind w:left="3600" w:hanging="360"/>
-      </w:pPr>
-      <w:rPr>
-        <w:rFonts w:ascii="Courier New" w:hAnsi="Courier New" w:cs="Courier New" w:hint="default"/>
-      </w:rPr>
-    </w:lvl>
-    <w:lvl w:ilvl="5" w:tplc="0C090005" w:tentative="1">
-      <w:start w:val="1"/>
-      <w:numFmt w:val="bullet"/>
-      <w:lvlText w:val=""/>
-      <w:lvlJc w:val="left"/>
-      <w:pPr>
-        <w:ind w:left="4320" w:hanging="360"/>
-      </w:pPr>
-      <w:rPr>
-        <w:rFonts w:ascii="Wingdings" w:hAnsi="Wingdings" w:hint="default"/>
-      </w:rPr>
-    </w:lvl>
-    <w:lvl w:ilvl="6" w:tplc="0C090001" w:tentative="1">
-      <w:start w:val="1"/>
-      <w:numFmt w:val="bullet"/>
-      <w:lvlText w:val=""/>
-      <w:lvlJc w:val="left"/>
-      <w:pPr>
-        <w:ind w:left="5040" w:hanging="360"/>
-      </w:pPr>
-      <w:rPr>
-        <w:rFonts w:ascii="Symbol" w:hAnsi="Symbol" w:hint="default"/>
-      </w:rPr>
-    </w:lvl>
-    <w:lvl w:ilvl="7" w:tplc="0C090003" w:tentative="1">
-      <w:start w:val="1"/>
-      <w:numFmt w:val="bullet"/>
-      <w:lvlText w:val="o"/>
-      <w:lvlJc w:val="left"/>
-      <w:pPr>
-        <w:ind w:left="5760" w:hanging="360"/>
-      </w:pPr>
-      <w:rPr>
-        <w:rFonts w:ascii="Courier New" w:hAnsi="Courier New" w:cs="Courier New" w:hint="default"/>
-      </w:rPr>
-    </w:lvl>
-    <w:lvl w:ilvl="8" w:tplc="0C090005" w:tentative="1">
-      <w:start w:val="1"/>
-      <w:numFmt w:val="bullet"/>
-      <w:lvlText w:val=""/>
-      <w:lvlJc w:val="left"/>
-      <w:pPr>
-        <w:ind w:left="6480" w:hanging="360"/>
-      </w:pPr>
-      <w:rPr>
-        <w:rFonts w:ascii="Wingdings" w:hAnsi="Wingdings" w:hint="default"/>
-      </w:rPr>
-    </w:lvl>
-  </w:abstractNum>
-  <w:abstractNum w:abstractNumId="6" w15:restartNumberingAfterBreak="0">
     <w:nsid w:val="17072B05"/>
     <w:multiLevelType w:val="multilevel"/>
     <w:tmpl w:val="56E4DCD0"/>
@@ -10311,7 +9759,7 @@
       </w:rPr>
     </w:lvl>
   </w:abstractNum>
-  <w:abstractNum w:abstractNumId="7" w15:restartNumberingAfterBreak="0">
+  <w:abstractNum w:abstractNumId="3" w15:restartNumberingAfterBreak="0">
     <w:nsid w:val="6AD719DD"/>
     <w:multiLevelType w:val="multilevel"/>
     <w:tmpl w:val="C51C6658"/>
@@ -10460,29 +9908,594 @@
       </w:rPr>
     </w:lvl>
   </w:abstractNum>
+  <w:abstractNum w:abstractNumId="4" w15:restartNumberingAfterBreak="0">
+    <w:nsid w:val="0489072B"/>
+    <w:multiLevelType w:val="hybridMultilevel"/>
+    <w:tmpl w:val="ACACDDF4"/>
+    <w:lvl w:ilvl="0" w:tplc="0C090001">
+      <w:start w:val="1"/>
+      <w:numFmt w:val="bullet"/>
+      <w:lvlText w:val=""/>
+      <w:lvlJc w:val="left"/>
+      <w:pPr>
+        <w:ind w:left="720" w:hanging="360"/>
+      </w:pPr>
+      <w:rPr>
+        <w:rFonts w:ascii="Symbol" w:hAnsi="Symbol" w:hint="default"/>
+      </w:rPr>
+    </w:lvl>
+    <w:lvl w:ilvl="1" w:tplc="0C090003">
+      <w:start w:val="1"/>
+      <w:numFmt w:val="bullet"/>
+      <w:lvlText w:val="o"/>
+      <w:lvlJc w:val="left"/>
+      <w:pPr>
+        <w:ind w:left="1440" w:hanging="360"/>
+      </w:pPr>
+      <w:rPr>
+        <w:rFonts w:ascii="Courier New" w:hAnsi="Courier New" w:cs="Courier New" w:hint="default"/>
+      </w:rPr>
+    </w:lvl>
+    <w:lvl w:ilvl="2" w:tplc="0C090005" w:tentative="1">
+      <w:start w:val="1"/>
+      <w:numFmt w:val="bullet"/>
+      <w:lvlText w:val=""/>
+      <w:lvlJc w:val="left"/>
+      <w:pPr>
+        <w:ind w:left="2160" w:hanging="360"/>
+      </w:pPr>
+      <w:rPr>
+        <w:rFonts w:ascii="Wingdings" w:hAnsi="Wingdings" w:hint="default"/>
+      </w:rPr>
+    </w:lvl>
+    <w:lvl w:ilvl="3" w:tplc="0C090001" w:tentative="1">
+      <w:start w:val="1"/>
+      <w:numFmt w:val="bullet"/>
+      <w:lvlText w:val=""/>
+      <w:lvlJc w:val="left"/>
+      <w:pPr>
+        <w:ind w:left="2880" w:hanging="360"/>
+      </w:pPr>
+      <w:rPr>
+        <w:rFonts w:ascii="Symbol" w:hAnsi="Symbol" w:hint="default"/>
+      </w:rPr>
+    </w:lvl>
+    <w:lvl w:ilvl="4" w:tplc="0C090003" w:tentative="1">
+      <w:start w:val="1"/>
+      <w:numFmt w:val="bullet"/>
+      <w:lvlText w:val="o"/>
+      <w:lvlJc w:val="left"/>
+      <w:pPr>
+        <w:ind w:left="3600" w:hanging="360"/>
+      </w:pPr>
+      <w:rPr>
+        <w:rFonts w:ascii="Courier New" w:hAnsi="Courier New" w:cs="Courier New" w:hint="default"/>
+      </w:rPr>
+    </w:lvl>
+    <w:lvl w:ilvl="5" w:tplc="0C090005" w:tentative="1">
+      <w:start w:val="1"/>
+      <w:numFmt w:val="bullet"/>
+      <w:lvlText w:val=""/>
+      <w:lvlJc w:val="left"/>
+      <w:pPr>
+        <w:ind w:left="4320" w:hanging="360"/>
+      </w:pPr>
+      <w:rPr>
+        <w:rFonts w:ascii="Wingdings" w:hAnsi="Wingdings" w:hint="default"/>
+      </w:rPr>
+    </w:lvl>
+    <w:lvl w:ilvl="6" w:tplc="0C090001" w:tentative="1">
+      <w:start w:val="1"/>
+      <w:numFmt w:val="bullet"/>
+      <w:lvlText w:val=""/>
+      <w:lvlJc w:val="left"/>
+      <w:pPr>
+        <w:ind w:left="5040" w:hanging="360"/>
+      </w:pPr>
+      <w:rPr>
+        <w:rFonts w:ascii="Symbol" w:hAnsi="Symbol" w:hint="default"/>
+      </w:rPr>
+    </w:lvl>
+    <w:lvl w:ilvl="7" w:tplc="0C090003" w:tentative="1">
+      <w:start w:val="1"/>
+      <w:numFmt w:val="bullet"/>
+      <w:lvlText w:val="o"/>
+      <w:lvlJc w:val="left"/>
+      <w:pPr>
+        <w:ind w:left="5760" w:hanging="360"/>
+      </w:pPr>
+      <w:rPr>
+        <w:rFonts w:ascii="Courier New" w:hAnsi="Courier New" w:cs="Courier New" w:hint="default"/>
+      </w:rPr>
+    </w:lvl>
+    <w:lvl w:ilvl="8" w:tplc="0C090005" w:tentative="1">
+      <w:start w:val="1"/>
+      <w:numFmt w:val="bullet"/>
+      <w:lvlText w:val=""/>
+      <w:lvlJc w:val="left"/>
+      <w:pPr>
+        <w:ind w:left="6480" w:hanging="360"/>
+      </w:pPr>
+      <w:rPr>
+        <w:rFonts w:ascii="Wingdings" w:hAnsi="Wingdings" w:hint="default"/>
+      </w:rPr>
+    </w:lvl>
+  </w:abstractNum>
+  <w:abstractNum w:abstractNumId="5" w15:restartNumberingAfterBreak="0">
+    <w:nsid w:val="04245590"/>
+    <w:multiLevelType w:val="hybridMultilevel"/>
+    <w:tmpl w:val="525ADFDC"/>
+    <w:lvl w:ilvl="0" w:tplc="B1849C08">
+      <w:numFmt w:val="bullet"/>
+      <w:lvlText w:val=""/>
+      <w:lvlJc w:val="left"/>
+      <w:pPr>
+        <w:ind w:left="720" w:hanging="360"/>
+      </w:pPr>
+      <w:rPr>
+        <w:rFonts w:ascii="Symbol" w:eastAsia="Times New Roman" w:hAnsi="Symbol" w:cs="Segoe UI" w:hint="default"/>
+      </w:rPr>
+    </w:lvl>
+    <w:lvl w:ilvl="1" w:tplc="0C090003">
+      <w:start w:val="1"/>
+      <w:numFmt w:val="bullet"/>
+      <w:lvlText w:val="o"/>
+      <w:lvlJc w:val="left"/>
+      <w:pPr>
+        <w:ind w:left="1440" w:hanging="360"/>
+      </w:pPr>
+      <w:rPr>
+        <w:rFonts w:ascii="Courier New" w:hAnsi="Courier New" w:cs="Courier New" w:hint="default"/>
+      </w:rPr>
+    </w:lvl>
+    <w:lvl w:ilvl="2" w:tplc="0C090005" w:tentative="1">
+      <w:start w:val="1"/>
+      <w:numFmt w:val="bullet"/>
+      <w:lvlText w:val=""/>
+      <w:lvlJc w:val="left"/>
+      <w:pPr>
+        <w:ind w:left="2160" w:hanging="360"/>
+      </w:pPr>
+      <w:rPr>
+        <w:rFonts w:ascii="Wingdings" w:hAnsi="Wingdings" w:hint="default"/>
+      </w:rPr>
+    </w:lvl>
+    <w:lvl w:ilvl="3" w:tplc="0C090001" w:tentative="1">
+      <w:start w:val="1"/>
+      <w:numFmt w:val="bullet"/>
+      <w:lvlText w:val=""/>
+      <w:lvlJc w:val="left"/>
+      <w:pPr>
+        <w:ind w:left="2880" w:hanging="360"/>
+      </w:pPr>
+      <w:rPr>
+        <w:rFonts w:ascii="Symbol" w:hAnsi="Symbol" w:hint="default"/>
+      </w:rPr>
+    </w:lvl>
+    <w:lvl w:ilvl="4" w:tplc="0C090003" w:tentative="1">
+      <w:start w:val="1"/>
+      <w:numFmt w:val="bullet"/>
+      <w:lvlText w:val="o"/>
+      <w:lvlJc w:val="left"/>
+      <w:pPr>
+        <w:ind w:left="3600" w:hanging="360"/>
+      </w:pPr>
+      <w:rPr>
+        <w:rFonts w:ascii="Courier New" w:hAnsi="Courier New" w:cs="Courier New" w:hint="default"/>
+      </w:rPr>
+    </w:lvl>
+    <w:lvl w:ilvl="5" w:tplc="0C090005" w:tentative="1">
+      <w:start w:val="1"/>
+      <w:numFmt w:val="bullet"/>
+      <w:lvlText w:val=""/>
+      <w:lvlJc w:val="left"/>
+      <w:pPr>
+        <w:ind w:left="4320" w:hanging="360"/>
+      </w:pPr>
+      <w:rPr>
+        <w:rFonts w:ascii="Wingdings" w:hAnsi="Wingdings" w:hint="default"/>
+      </w:rPr>
+    </w:lvl>
+    <w:lvl w:ilvl="6" w:tplc="0C090001" w:tentative="1">
+      <w:start w:val="1"/>
+      <w:numFmt w:val="bullet"/>
+      <w:lvlText w:val=""/>
+      <w:lvlJc w:val="left"/>
+      <w:pPr>
+        <w:ind w:left="5040" w:hanging="360"/>
+      </w:pPr>
+      <w:rPr>
+        <w:rFonts w:ascii="Symbol" w:hAnsi="Symbol" w:hint="default"/>
+      </w:rPr>
+    </w:lvl>
+    <w:lvl w:ilvl="7" w:tplc="0C090003" w:tentative="1">
+      <w:start w:val="1"/>
+      <w:numFmt w:val="bullet"/>
+      <w:lvlText w:val="o"/>
+      <w:lvlJc w:val="left"/>
+      <w:pPr>
+        <w:ind w:left="5760" w:hanging="360"/>
+      </w:pPr>
+      <w:rPr>
+        <w:rFonts w:ascii="Courier New" w:hAnsi="Courier New" w:cs="Courier New" w:hint="default"/>
+      </w:rPr>
+    </w:lvl>
+    <w:lvl w:ilvl="8" w:tplc="0C090005" w:tentative="1">
+      <w:start w:val="1"/>
+      <w:numFmt w:val="bullet"/>
+      <w:lvlText w:val=""/>
+      <w:lvlJc w:val="left"/>
+      <w:pPr>
+        <w:ind w:left="6480" w:hanging="360"/>
+      </w:pPr>
+      <w:rPr>
+        <w:rFonts w:ascii="Wingdings" w:hAnsi="Wingdings" w:hint="default"/>
+      </w:rPr>
+    </w:lvl>
+  </w:abstractNum>
+  <w:abstractNum w:abstractNumId="6" w15:restartNumberingAfterBreak="0">
+    <w:nsid w:val="024DA7D6"/>
+    <w:multiLevelType w:val="hybridMultilevel"/>
+    <w:tmpl w:val="53EA8AF4"/>
+    <w:lvl w:ilvl="0" w:tplc="A114E908">
+      <w:numFmt w:val="bullet"/>
+      <w:lvlText w:val=""/>
+      <w:lvlJc w:val="left"/>
+      <w:pPr>
+        <w:ind w:left="720" w:hanging="360"/>
+      </w:pPr>
+      <w:rPr>
+        <w:rFonts w:ascii="Symbol" w:eastAsia="Times New Roman" w:hAnsi="Symbol" w:cstheme="minorHAnsi" w:hint="default"/>
+      </w:rPr>
+    </w:lvl>
+    <w:lvl w:ilvl="1" w:tplc="0C090003">
+      <w:start w:val="1"/>
+      <w:numFmt w:val="bullet"/>
+      <w:lvlText w:val="o"/>
+      <w:lvlJc w:val="left"/>
+      <w:pPr>
+        <w:ind w:left="1440" w:hanging="360"/>
+      </w:pPr>
+      <w:rPr>
+        <w:rFonts w:ascii="Courier New" w:hAnsi="Courier New" w:cs="Courier New" w:hint="default"/>
+      </w:rPr>
+    </w:lvl>
+    <w:lvl w:ilvl="2" w:tplc="0C090005" w:tentative="1">
+      <w:start w:val="1"/>
+      <w:numFmt w:val="bullet"/>
+      <w:lvlText w:val=""/>
+      <w:lvlJc w:val="left"/>
+      <w:pPr>
+        <w:ind w:left="2160" w:hanging="360"/>
+      </w:pPr>
+      <w:rPr>
+        <w:rFonts w:ascii="Wingdings" w:hAnsi="Wingdings" w:hint="default"/>
+      </w:rPr>
+    </w:lvl>
+    <w:lvl w:ilvl="3" w:tplc="0C090001" w:tentative="1">
+      <w:start w:val="1"/>
+      <w:numFmt w:val="bullet"/>
+      <w:lvlText w:val=""/>
+      <w:lvlJc w:val="left"/>
+      <w:pPr>
+        <w:ind w:left="2880" w:hanging="360"/>
+      </w:pPr>
+      <w:rPr>
+        <w:rFonts w:ascii="Symbol" w:hAnsi="Symbol" w:hint="default"/>
+      </w:rPr>
+    </w:lvl>
+    <w:lvl w:ilvl="4" w:tplc="0C090003" w:tentative="1">
+      <w:start w:val="1"/>
+      <w:numFmt w:val="bullet"/>
+      <w:lvlText w:val="o"/>
+      <w:lvlJc w:val="left"/>
+      <w:pPr>
+        <w:ind w:left="3600" w:hanging="360"/>
+      </w:pPr>
+      <w:rPr>
+        <w:rFonts w:ascii="Courier New" w:hAnsi="Courier New" w:cs="Courier New" w:hint="default"/>
+      </w:rPr>
+    </w:lvl>
+    <w:lvl w:ilvl="5" w:tplc="0C090005" w:tentative="1">
+      <w:start w:val="1"/>
+      <w:numFmt w:val="bullet"/>
+      <w:lvlText w:val=""/>
+      <w:lvlJc w:val="left"/>
+      <w:pPr>
+        <w:ind w:left="4320" w:hanging="360"/>
+      </w:pPr>
+      <w:rPr>
+        <w:rFonts w:ascii="Wingdings" w:hAnsi="Wingdings" w:hint="default"/>
+      </w:rPr>
+    </w:lvl>
+    <w:lvl w:ilvl="6" w:tplc="0C090001" w:tentative="1">
+      <w:start w:val="1"/>
+      <w:numFmt w:val="bullet"/>
+      <w:lvlText w:val=""/>
+      <w:lvlJc w:val="left"/>
+      <w:pPr>
+        <w:ind w:left="5040" w:hanging="360"/>
+      </w:pPr>
+      <w:rPr>
+        <w:rFonts w:ascii="Symbol" w:hAnsi="Symbol" w:hint="default"/>
+      </w:rPr>
+    </w:lvl>
+    <w:lvl w:ilvl="7" w:tplc="0C090003" w:tentative="1">
+      <w:start w:val="1"/>
+      <w:numFmt w:val="bullet"/>
+      <w:lvlText w:val="o"/>
+      <w:lvlJc w:val="left"/>
+      <w:pPr>
+        <w:ind w:left="5760" w:hanging="360"/>
+      </w:pPr>
+      <w:rPr>
+        <w:rFonts w:ascii="Courier New" w:hAnsi="Courier New" w:cs="Courier New" w:hint="default"/>
+      </w:rPr>
+    </w:lvl>
+    <w:lvl w:ilvl="8" w:tplc="0C090005" w:tentative="1">
+      <w:start w:val="1"/>
+      <w:numFmt w:val="bullet"/>
+      <w:lvlText w:val=""/>
+      <w:lvlJc w:val="left"/>
+      <w:pPr>
+        <w:ind w:left="6480" w:hanging="360"/>
+      </w:pPr>
+      <w:rPr>
+        <w:rFonts w:ascii="Wingdings" w:hAnsi="Wingdings" w:hint="default"/>
+      </w:rPr>
+    </w:lvl>
+  </w:abstractNum>
+  <w:abstractNum w:abstractNumId="7" w15:restartNumberingAfterBreak="0">
+    <w:nsid w:val="030DC47A"/>
+    <w:multiLevelType w:val="hybridMultilevel"/>
+    <w:tmpl w:val="45BE1E5A"/>
+    <w:lvl w:ilvl="0" w:tplc="BA3AF456">
+      <w:numFmt w:val="bullet"/>
+      <w:lvlText w:val=""/>
+      <w:lvlJc w:val="left"/>
+      <w:pPr>
+        <w:ind w:left="360" w:hanging="360"/>
+      </w:pPr>
+      <w:rPr>
+        <w:rFonts w:ascii="Symbol" w:eastAsia="Times New Roman" w:hAnsi="Symbol" w:cs="Calibri" w:hint="default"/>
+      </w:rPr>
+    </w:lvl>
+    <w:lvl w:ilvl="1" w:tplc="0C090003" w:tentative="1">
+      <w:start w:val="1"/>
+      <w:numFmt w:val="bullet"/>
+      <w:lvlText w:val="o"/>
+      <w:lvlJc w:val="left"/>
+      <w:pPr>
+        <w:ind w:left="1080" w:hanging="360"/>
+      </w:pPr>
+      <w:rPr>
+        <w:rFonts w:ascii="Courier New" w:hAnsi="Courier New" w:cs="Courier New" w:hint="default"/>
+      </w:rPr>
+    </w:lvl>
+    <w:lvl w:ilvl="2" w:tplc="0C090005" w:tentative="1">
+      <w:start w:val="1"/>
+      <w:numFmt w:val="bullet"/>
+      <w:lvlText w:val=""/>
+      <w:lvlJc w:val="left"/>
+      <w:pPr>
+        <w:ind w:left="1800" w:hanging="360"/>
+      </w:pPr>
+      <w:rPr>
+        <w:rFonts w:ascii="Wingdings" w:hAnsi="Wingdings" w:hint="default"/>
+      </w:rPr>
+    </w:lvl>
+    <w:lvl w:ilvl="3" w:tplc="0C090001" w:tentative="1">
+      <w:start w:val="1"/>
+      <w:numFmt w:val="bullet"/>
+      <w:lvlText w:val=""/>
+      <w:lvlJc w:val="left"/>
+      <w:pPr>
+        <w:ind w:left="2520" w:hanging="360"/>
+      </w:pPr>
+      <w:rPr>
+        <w:rFonts w:ascii="Symbol" w:hAnsi="Symbol" w:hint="default"/>
+      </w:rPr>
+    </w:lvl>
+    <w:lvl w:ilvl="4" w:tplc="0C090003" w:tentative="1">
+      <w:start w:val="1"/>
+      <w:numFmt w:val="bullet"/>
+      <w:lvlText w:val="o"/>
+      <w:lvlJc w:val="left"/>
+      <w:pPr>
+        <w:ind w:left="3240" w:hanging="360"/>
+      </w:pPr>
+      <w:rPr>
+        <w:rFonts w:ascii="Courier New" w:hAnsi="Courier New" w:cs="Courier New" w:hint="default"/>
+      </w:rPr>
+    </w:lvl>
+    <w:lvl w:ilvl="5" w:tplc="0C090005" w:tentative="1">
+      <w:start w:val="1"/>
+      <w:numFmt w:val="bullet"/>
+      <w:lvlText w:val=""/>
+      <w:lvlJc w:val="left"/>
+      <w:pPr>
+        <w:ind w:left="3960" w:hanging="360"/>
+      </w:pPr>
+      <w:rPr>
+        <w:rFonts w:ascii="Wingdings" w:hAnsi="Wingdings" w:hint="default"/>
+      </w:rPr>
+    </w:lvl>
+    <w:lvl w:ilvl="6" w:tplc="0C090001" w:tentative="1">
+      <w:start w:val="1"/>
+      <w:numFmt w:val="bullet"/>
+      <w:lvlText w:val=""/>
+      <w:lvlJc w:val="left"/>
+      <w:pPr>
+        <w:ind w:left="4680" w:hanging="360"/>
+      </w:pPr>
+      <w:rPr>
+        <w:rFonts w:ascii="Symbol" w:hAnsi="Symbol" w:hint="default"/>
+      </w:rPr>
+    </w:lvl>
+    <w:lvl w:ilvl="7" w:tplc="0C090003" w:tentative="1">
+      <w:start w:val="1"/>
+      <w:numFmt w:val="bullet"/>
+      <w:lvlText w:val="o"/>
+      <w:lvlJc w:val="left"/>
+      <w:pPr>
+        <w:ind w:left="5400" w:hanging="360"/>
+      </w:pPr>
+      <w:rPr>
+        <w:rFonts w:ascii="Courier New" w:hAnsi="Courier New" w:cs="Courier New" w:hint="default"/>
+      </w:rPr>
+    </w:lvl>
+    <w:lvl w:ilvl="8" w:tplc="0C090005" w:tentative="1">
+      <w:start w:val="1"/>
+      <w:numFmt w:val="bullet"/>
+      <w:lvlText w:val=""/>
+      <w:lvlJc w:val="left"/>
+      <w:pPr>
+        <w:ind w:left="6120" w:hanging="360"/>
+      </w:pPr>
+      <w:rPr>
+        <w:rFonts w:ascii="Wingdings" w:hAnsi="Wingdings" w:hint="default"/>
+      </w:rPr>
+    </w:lvl>
+  </w:abstractNum>
+  <w:abstractNum w:abstractNumId="7" w15:restartNumberingAfterBreak="0">
+    <w:nsid w:val="02B31D4E"/>
+    <w:multiLevelType w:val="hybridMultilevel"/>
+    <w:tmpl w:val="9418E4E0"/>
+    <w:lvl w:ilvl="0" w:tplc="0C090001">
+      <w:start w:val="1"/>
+      <w:numFmt w:val="bullet"/>
+      <w:lvlText w:val=""/>
+      <w:lvlJc w:val="left"/>
+      <w:pPr>
+        <w:ind w:left="360" w:hanging="360"/>
+      </w:pPr>
+      <w:rPr>
+        <w:rFonts w:ascii="Symbol" w:hAnsi="Symbol" w:hint="default"/>
+      </w:rPr>
+    </w:lvl>
+    <w:lvl w:ilvl="1" w:tplc="0C090003" w:tentative="1">
+      <w:start w:val="1"/>
+      <w:numFmt w:val="bullet"/>
+      <w:lvlText w:val="o"/>
+      <w:lvlJc w:val="left"/>
+      <w:pPr>
+        <w:ind w:left="1080" w:hanging="360"/>
+      </w:pPr>
+      <w:rPr>
+        <w:rFonts w:ascii="Courier New" w:hAnsi="Courier New" w:cs="Courier New" w:hint="default"/>
+      </w:rPr>
+    </w:lvl>
+    <w:lvl w:ilvl="2" w:tplc="0C090005" w:tentative="1">
+      <w:start w:val="1"/>
+      <w:numFmt w:val="bullet"/>
+      <w:lvlText w:val=""/>
+      <w:lvlJc w:val="left"/>
+      <w:pPr>
+        <w:ind w:left="1800" w:hanging="360"/>
+      </w:pPr>
+      <w:rPr>
+        <w:rFonts w:ascii="Wingdings" w:hAnsi="Wingdings" w:hint="default"/>
+      </w:rPr>
+    </w:lvl>
+    <w:lvl w:ilvl="3" w:tplc="0C090001" w:tentative="1">
+      <w:start w:val="1"/>
+      <w:numFmt w:val="bullet"/>
+      <w:lvlText w:val=""/>
+      <w:lvlJc w:val="left"/>
+      <w:pPr>
+        <w:ind w:left="2520" w:hanging="360"/>
+      </w:pPr>
+      <w:rPr>
+        <w:rFonts w:ascii="Symbol" w:hAnsi="Symbol" w:hint="default"/>
+      </w:rPr>
+    </w:lvl>
+    <w:lvl w:ilvl="4" w:tplc="0C090003" w:tentative="1">
+      <w:start w:val="1"/>
+      <w:numFmt w:val="bullet"/>
+      <w:lvlText w:val="o"/>
+      <w:lvlJc w:val="left"/>
+      <w:pPr>
+        <w:ind w:left="3240" w:hanging="360"/>
+      </w:pPr>
+      <w:rPr>
+        <w:rFonts w:ascii="Courier New" w:hAnsi="Courier New" w:cs="Courier New" w:hint="default"/>
+      </w:rPr>
+    </w:lvl>
+    <w:lvl w:ilvl="5" w:tplc="0C090005" w:tentative="1">
+      <w:start w:val="1"/>
+      <w:numFmt w:val="bullet"/>
+      <w:lvlText w:val=""/>
+      <w:lvlJc w:val="left"/>
+      <w:pPr>
+        <w:ind w:left="3960" w:hanging="360"/>
+      </w:pPr>
+      <w:rPr>
+        <w:rFonts w:ascii="Wingdings" w:hAnsi="Wingdings" w:hint="default"/>
+      </w:rPr>
+    </w:lvl>
+    <w:lvl w:ilvl="6" w:tplc="0C090001" w:tentative="1">
+      <w:start w:val="1"/>
+      <w:numFmt w:val="bullet"/>
+      <w:lvlText w:val=""/>
+      <w:lvlJc w:val="left"/>
+      <w:pPr>
+        <w:ind w:left="4680" w:hanging="360"/>
+      </w:pPr>
+      <w:rPr>
+        <w:rFonts w:ascii="Symbol" w:hAnsi="Symbol" w:hint="default"/>
+      </w:rPr>
+    </w:lvl>
+    <w:lvl w:ilvl="7" w:tplc="0C090003" w:tentative="1">
+      <w:start w:val="1"/>
+      <w:numFmt w:val="bullet"/>
+      <w:lvlText w:val="o"/>
+      <w:lvlJc w:val="left"/>
+      <w:pPr>
+        <w:ind w:left="5400" w:hanging="360"/>
+      </w:pPr>
+      <w:rPr>
+        <w:rFonts w:ascii="Courier New" w:hAnsi="Courier New" w:cs="Courier New" w:hint="default"/>
+      </w:rPr>
+    </w:lvl>
+    <w:lvl w:ilvl="8" w:tplc="0C090005" w:tentative="1">
+      <w:start w:val="1"/>
+      <w:numFmt w:val="bullet"/>
+      <w:lvlText w:val=""/>
+      <w:lvlJc w:val="left"/>
+      <w:pPr>
+        <w:ind w:left="6120" w:hanging="360"/>
+      </w:pPr>
+      <w:rPr>
+        <w:rFonts w:ascii="Wingdings" w:hAnsi="Wingdings" w:hint="default"/>
+      </w:rPr>
+    </w:lvl>
+  </w:abstractNum>
   <w:num w:numId="1" w16cid:durableId="1261836741">
     <w:abstractNumId w:val="0"/>
   </w:num>
   <w:num w:numId="2" w16cid:durableId="1371300005">
+    <w:abstractNumId w:val="3"/>
+  </w:num>
+  <w:num w:numId="3" w16cid:durableId="1471821744">
+    <w:abstractNumId w:val="2"/>
+  </w:num>
+  <w:num w:numId="5" w16cid:durableId="1354500085">
+    <w:abstractNumId w:val="4"/>
+  </w:num>
+  <w:num w:numId="6" w16cid:durableId="1377269629">
+    <w:abstractNumId w:val="5"/>
+  </w:num>
+  <w:num w:numId="7" w16cid:durableId="638725511">
+    <w:abstractNumId w:val="6"/>
+  </w:num>
+  <w:num w:numId="8" w16cid:durableId="259291646">
     <w:abstractNumId w:val="7"/>
   </w:num>
-  <w:num w:numId="3" w16cid:durableId="1471821744">
-    <w:abstractNumId w:val="6"/>
+  <w:num w:numId="8" w16cid:durableId="1983346553">
+    <w:abstractNumId w:val="7"/>
   </w:num>
-  <w:num w:numId="4" w16cid:durableId="1377269629">
-    <w:abstractNumId w:val="4"/>
-  </w:num>
-  <w:num w:numId="5" w16cid:durableId="638725511">
+  <w:num w:numId="4" w16cid:durableId="655643562">
     <w:abstractNumId w:val="1"/>
-  </w:num>
-  <w:num w:numId="6" w16cid:durableId="259291646">
-    <w:abstractNumId w:val="2"/>
-  </w:num>
-  <w:num w:numId="7" w16cid:durableId="1983346553">
-    <w:abstractNumId w:val="2"/>
-  </w:num>
-  <w:num w:numId="8" w16cid:durableId="655643562">
-    <w:abstractNumId w:val="5"/>
   </w:num>
 </w:numbering>
 </file>
@@ -10946,27 +10959,6 @@
       <w:szCs w:val="28"/>
     </w:rPr>
   </w:style>
-  <w:style w:type="paragraph" w:styleId="Heading3">
-    <w:name w:val="heading 3"/>
-    <w:basedOn w:val="Normal"/>
-    <w:link w:val="Heading3Char"/>
-    <w:uiPriority w:val="9"/>
-    <w:qFormat/>
-    <w:rsid w:val="005019AE"/>
-    <w:pPr>
-      <w:suppressAutoHyphens w:val="0"/>
-      <w:spacing w:before="100" w:beforeAutospacing="1" w:after="100" w:afterAutospacing="1" w:line="240" w:lineRule="auto"/>
-      <w:outlineLvl w:val="2"/>
-    </w:pPr>
-    <w:rPr>
-      <w:b/>
-      <w:bCs/>
-      <w:color w:val="2F5496" w:themeColor="accent1" w:themeShade="BF"/>
-      <w:kern w:val="0"/>
-      <w:sz w:val="27"/>
-      <w:szCs w:val="27"/>
-    </w:rPr>
-  </w:style>
   <w:style w:type="paragraph" w:styleId="Heading5">
     <w:name w:val="heading 5"/>
     <w:basedOn w:val="Normal"/>
@@ -11219,6 +11211,28 @@
     <w:rPr>
       <w:color w:val="605E5C"/>
       <w:shd w:val="clear" w:color="auto" w:fill="E1DFDD"/>
+    </w:rPr>
+  </w:style>
+  <w:style w:type="paragraph" w:styleId="Heading3">
+    <w:name w:val="heading 3"/>
+    <w:basedOn w:val="Normal"/>
+    <w:link w:val="Heading3Char"/>
+    <w:uiPriority w:val="9"/>
+    <w:qFormat/>
+    <w:rsid w:val="005019AE"/>
+    <w:pPr>
+      <w:suppressAutoHyphens w:val="0"/>
+      <w:spacing w:before="100" w:beforeAutospacing="1" w:after="100" w:afterAutospacing="1" w:line="240" w:lineRule="auto"/>
+      <w:outlineLvl w:val="2"/>
+    </w:pPr>
+    <w:rPr>
+      <w:b/>
+      <w:bCs/>
+      <w:color w:val="2F5496" w:themeColor="accent1" w:themeShade="BF"/>
+      <w:kern w:val="0"/>
+      <w:sz w:val="27"/>
+      <w:szCs w:val="27"/>
+      <w:lang w:eastAsia="en-AU"/>
     </w:rPr>
   </w:style>
   <w:style w:type="character" w:customStyle="1" w:styleId="Heading3Char">

</xml_diff>

<commit_message>
ADMIN: proofing  / assignment maker artifact
</commit_message>
<xml_diff>
--- a/assignments/Applied Robotics/2022_Semester2_AI1_Proposal.docx
+++ b/assignments/Applied Robotics/2022_Semester2_AI1_Proposal.docx
@@ -9909,7 +9909,7 @@
     </w:lvl>
   </w:abstractNum>
   <w:abstractNum w:abstractNumId="4" w15:restartNumberingAfterBreak="0">
-    <w:nsid w:val="0489072B"/>
+    <w:nsid w:val="01236BE5"/>
     <w:multiLevelType w:val="hybridMultilevel"/>
     <w:tmpl w:val="ACACDDF4"/>
     <w:lvl w:ilvl="0" w:tplc="0C090001">
@@ -10022,7 +10022,7 @@
     </w:lvl>
   </w:abstractNum>
   <w:abstractNum w:abstractNumId="5" w15:restartNumberingAfterBreak="0">
-    <w:nsid w:val="04245590"/>
+    <w:nsid w:val="03B16D68"/>
     <w:multiLevelType w:val="hybridMultilevel"/>
     <w:tmpl w:val="525ADFDC"/>
     <w:lvl w:ilvl="0" w:tplc="B1849C08">
@@ -10134,7 +10134,7 @@
     </w:lvl>
   </w:abstractNum>
   <w:abstractNum w:abstractNumId="6" w15:restartNumberingAfterBreak="0">
-    <w:nsid w:val="024DA7D6"/>
+    <w:nsid w:val="014BA76F"/>
     <w:multiLevelType w:val="hybridMultilevel"/>
     <w:tmpl w:val="53EA8AF4"/>
     <w:lvl w:ilvl="0" w:tplc="A114E908">
@@ -10246,7 +10246,7 @@
     </w:lvl>
   </w:abstractNum>
   <w:abstractNum w:abstractNumId="7" w15:restartNumberingAfterBreak="0">
-    <w:nsid w:val="030DC47A"/>
+    <w:nsid w:val="058F188E"/>
     <w:multiLevelType w:val="hybridMultilevel"/>
     <w:tmpl w:val="45BE1E5A"/>
     <w:lvl w:ilvl="0" w:tplc="BA3AF456">
@@ -10358,7 +10358,7 @@
     </w:lvl>
   </w:abstractNum>
   <w:abstractNum w:abstractNumId="7" w15:restartNumberingAfterBreak="0">
-    <w:nsid w:val="02B31D4E"/>
+    <w:nsid w:val="017562B4"/>
     <w:multiLevelType w:val="hybridMultilevel"/>
     <w:tmpl w:val="9418E4E0"/>
     <w:lvl w:ilvl="0" w:tplc="0C090001">

</xml_diff>

<commit_message>
ADMIN: lazy update of things that didn't actually need to be updated ;)
</commit_message>
<xml_diff>
--- a/assignments/Applied Robotics/2022_Semester2_AI1_Proposal.docx
+++ b/assignments/Applied Robotics/2022_Semester2_AI1_Proposal.docx
@@ -9909,7 +9909,7 @@
     </w:lvl>
   </w:abstractNum>
   <w:abstractNum w:abstractNumId="4" w15:restartNumberingAfterBreak="0">
-    <w:nsid w:val="01236BE5"/>
+    <w:nsid w:val="0419F215"/>
     <w:multiLevelType w:val="hybridMultilevel"/>
     <w:tmpl w:val="ACACDDF4"/>
     <w:lvl w:ilvl="0" w:tplc="0C090001">
@@ -10022,7 +10022,7 @@
     </w:lvl>
   </w:abstractNum>
   <w:abstractNum w:abstractNumId="5" w15:restartNumberingAfterBreak="0">
-    <w:nsid w:val="03B16D68"/>
+    <w:nsid w:val="009CA395"/>
     <w:multiLevelType w:val="hybridMultilevel"/>
     <w:tmpl w:val="525ADFDC"/>
     <w:lvl w:ilvl="0" w:tplc="B1849C08">
@@ -10134,7 +10134,7 @@
     </w:lvl>
   </w:abstractNum>
   <w:abstractNum w:abstractNumId="6" w15:restartNumberingAfterBreak="0">
-    <w:nsid w:val="014BA76F"/>
+    <w:nsid w:val="018C10A5"/>
     <w:multiLevelType w:val="hybridMultilevel"/>
     <w:tmpl w:val="53EA8AF4"/>
     <w:lvl w:ilvl="0" w:tplc="A114E908">
@@ -10246,7 +10246,7 @@
     </w:lvl>
   </w:abstractNum>
   <w:abstractNum w:abstractNumId="7" w15:restartNumberingAfterBreak="0">
-    <w:nsid w:val="058F188E"/>
+    <w:nsid w:val="006BFE9E"/>
     <w:multiLevelType w:val="hybridMultilevel"/>
     <w:tmpl w:val="45BE1E5A"/>
     <w:lvl w:ilvl="0" w:tplc="BA3AF456">
@@ -10358,7 +10358,7 @@
     </w:lvl>
   </w:abstractNum>
   <w:abstractNum w:abstractNumId="7" w15:restartNumberingAfterBreak="0">
-    <w:nsid w:val="017562B4"/>
+    <w:nsid w:val="052EE649"/>
     <w:multiLevelType w:val="hybridMultilevel"/>
     <w:tmpl w:val="9418E4E0"/>
     <w:lvl w:ilvl="0" w:tplc="0C090001">

</xml_diff>

<commit_message>
ADMIN: bug from code. ignore
</commit_message>
<xml_diff>
--- a/assignments/Applied Robotics/2022_Semester2_AI1_Proposal.docx
+++ b/assignments/Applied Robotics/2022_Semester2_AI1_Proposal.docx
@@ -9909,7 +9909,7 @@
     </w:lvl>
   </w:abstractNum>
   <w:abstractNum w:abstractNumId="4" w15:restartNumberingAfterBreak="0">
-    <w:nsid w:val="0419F215"/>
+    <w:nsid w:val="0070DDB2"/>
     <w:multiLevelType w:val="hybridMultilevel"/>
     <w:tmpl w:val="ACACDDF4"/>
     <w:lvl w:ilvl="0" w:tplc="0C090001">
@@ -10022,7 +10022,7 @@
     </w:lvl>
   </w:abstractNum>
   <w:abstractNum w:abstractNumId="5" w15:restartNumberingAfterBreak="0">
-    <w:nsid w:val="009CA395"/>
+    <w:nsid w:val="02A9BEC9"/>
     <w:multiLevelType w:val="hybridMultilevel"/>
     <w:tmpl w:val="525ADFDC"/>
     <w:lvl w:ilvl="0" w:tplc="B1849C08">
@@ -10134,7 +10134,7 @@
     </w:lvl>
   </w:abstractNum>
   <w:abstractNum w:abstractNumId="6" w15:restartNumberingAfterBreak="0">
-    <w:nsid w:val="018C10A5"/>
+    <w:nsid w:val="03F1C98A"/>
     <w:multiLevelType w:val="hybridMultilevel"/>
     <w:tmpl w:val="53EA8AF4"/>
     <w:lvl w:ilvl="0" w:tplc="A114E908">
@@ -10246,7 +10246,7 @@
     </w:lvl>
   </w:abstractNum>
   <w:abstractNum w:abstractNumId="7" w15:restartNumberingAfterBreak="0">
-    <w:nsid w:val="006BFE9E"/>
+    <w:nsid w:val="000B6BF6"/>
     <w:multiLevelType w:val="hybridMultilevel"/>
     <w:tmpl w:val="45BE1E5A"/>
     <w:lvl w:ilvl="0" w:tplc="BA3AF456">
@@ -10358,7 +10358,7 @@
     </w:lvl>
   </w:abstractNum>
   <w:abstractNum w:abstractNumId="7" w15:restartNumberingAfterBreak="0">
-    <w:nsid w:val="052EE649"/>
+    <w:nsid w:val="01B45EA7"/>
     <w:multiLevelType w:val="hybridMultilevel"/>
     <w:tmpl w:val="9418E4E0"/>
     <w:lvl w:ilvl="0" w:tplc="0C090001">

</xml_diff>

<commit_message>
ADMIN: legacy effects of code that I haven't fixed.
</commit_message>
<xml_diff>
--- a/assignments/Applied Robotics/2022_Semester2_AI1_Proposal.docx
+++ b/assignments/Applied Robotics/2022_Semester2_AI1_Proposal.docx
@@ -9909,7 +9909,7 @@
     </w:lvl>
   </w:abstractNum>
   <w:abstractNum w:abstractNumId="4" w15:restartNumberingAfterBreak="0">
-    <w:nsid w:val="01294FBC"/>
+    <w:nsid w:val="04A33B26"/>
     <w:multiLevelType w:val="hybridMultilevel"/>
     <w:tmpl w:val="ACACDDF4"/>
     <w:lvl w:ilvl="0" w:tplc="0C090001">
@@ -10022,7 +10022,7 @@
     </w:lvl>
   </w:abstractNum>
   <w:abstractNum w:abstractNumId="5" w15:restartNumberingAfterBreak="0">
-    <w:nsid w:val="04ED4E9A"/>
+    <w:nsid w:val="05548BEC"/>
     <w:multiLevelType w:val="hybridMultilevel"/>
     <w:tmpl w:val="525ADFDC"/>
     <w:lvl w:ilvl="0" w:tplc="B1849C08">
@@ -10134,7 +10134,7 @@
     </w:lvl>
   </w:abstractNum>
   <w:abstractNum w:abstractNumId="6" w15:restartNumberingAfterBreak="0">
-    <w:nsid w:val="01B394F0"/>
+    <w:nsid w:val="03EDC441"/>
     <w:multiLevelType w:val="hybridMultilevel"/>
     <w:tmpl w:val="53EA8AF4"/>
     <w:lvl w:ilvl="0" w:tplc="A114E908">
@@ -10246,7 +10246,7 @@
     </w:lvl>
   </w:abstractNum>
   <w:abstractNum w:abstractNumId="7" w15:restartNumberingAfterBreak="0">
-    <w:nsid w:val="05970BE1"/>
+    <w:nsid w:val="02E3BA8F"/>
     <w:multiLevelType w:val="hybridMultilevel"/>
     <w:tmpl w:val="45BE1E5A"/>
     <w:lvl w:ilvl="0" w:tplc="BA3AF456">
@@ -10358,7 +10358,7 @@
     </w:lvl>
   </w:abstractNum>
   <w:abstractNum w:abstractNumId="7" w15:restartNumberingAfterBreak="0">
-    <w:nsid w:val="038501CC"/>
+    <w:nsid w:val="0551E567"/>
     <w:multiLevelType w:val="hybridMultilevel"/>
     <w:tmpl w:val="9418E4E0"/>
     <w:lvl w:ilvl="0" w:tplc="0C090001">

</xml_diff>

<commit_message>
ROBOTICS: Updated task and rubric (reduction in work)
Allows for a focus on appropriate design aspects and allows for more flexibility.
</commit_message>
<xml_diff>
--- a/assignments/Applied Robotics/2022_Semester2_AI1_Proposal.docx
+++ b/assignments/Applied Robotics/2022_Semester2_AI1_Proposal.docx
@@ -9909,7 +9909,7 @@
     </w:lvl>
   </w:abstractNum>
   <w:abstractNum w:abstractNumId="4" w15:restartNumberingAfterBreak="0">
-    <w:nsid w:val="04A33B26"/>
+    <w:nsid w:val="036F26BB"/>
     <w:multiLevelType w:val="hybridMultilevel"/>
     <w:tmpl w:val="ACACDDF4"/>
     <w:lvl w:ilvl="0" w:tplc="0C090001">
@@ -10022,7 +10022,7 @@
     </w:lvl>
   </w:abstractNum>
   <w:abstractNum w:abstractNumId="5" w15:restartNumberingAfterBreak="0">
-    <w:nsid w:val="05548BEC"/>
+    <w:nsid w:val="0082E397"/>
     <w:multiLevelType w:val="hybridMultilevel"/>
     <w:tmpl w:val="525ADFDC"/>
     <w:lvl w:ilvl="0" w:tplc="B1849C08">
@@ -10134,7 +10134,7 @@
     </w:lvl>
   </w:abstractNum>
   <w:abstractNum w:abstractNumId="6" w15:restartNumberingAfterBreak="0">
-    <w:nsid w:val="03EDC441"/>
+    <w:nsid w:val="04E2D68B"/>
     <w:multiLevelType w:val="hybridMultilevel"/>
     <w:tmpl w:val="53EA8AF4"/>
     <w:lvl w:ilvl="0" w:tplc="A114E908">
@@ -10246,7 +10246,7 @@
     </w:lvl>
   </w:abstractNum>
   <w:abstractNum w:abstractNumId="7" w15:restartNumberingAfterBreak="0">
-    <w:nsid w:val="02E3BA8F"/>
+    <w:nsid w:val="0267588F"/>
     <w:multiLevelType w:val="hybridMultilevel"/>
     <w:tmpl w:val="45BE1E5A"/>
     <w:lvl w:ilvl="0" w:tplc="BA3AF456">
@@ -10358,7 +10358,7 @@
     </w:lvl>
   </w:abstractNum>
   <w:abstractNum w:abstractNumId="7" w15:restartNumberingAfterBreak="0">
-    <w:nsid w:val="0551E567"/>
+    <w:nsid w:val="01F0D023"/>
     <w:multiLevelType w:val="hybridMultilevel"/>
     <w:tmpl w:val="9418E4E0"/>
     <w:lvl w:ilvl="0" w:tplc="0C090001">

</xml_diff>

<commit_message>
NETWORKING: UPDATE Assignment Task
</commit_message>
<xml_diff>
--- a/assignments/Applied Robotics/2022_Semester2_AI1_Proposal.docx
+++ b/assignments/Applied Robotics/2022_Semester2_AI1_Proposal.docx
@@ -9743,7 +9743,7 @@
     </w:lvl>
   </w:abstractNum>
   <w:abstractNum w:abstractNumId="4" w15:restartNumberingAfterBreak="0">
-    <w:nsid w:val="0097DF54"/>
+    <w:nsid w:val="01AD9EA8"/>
     <w:multiLevelType w:val="hybridMultilevel"/>
     <w:tmpl w:val="ACACDDF4"/>
     <w:lvl w:ilvl="0" w:tplc="0C090001">
@@ -9856,7 +9856,7 @@
     </w:lvl>
   </w:abstractNum>
   <w:abstractNum w:abstractNumId="5" w15:restartNumberingAfterBreak="0">
-    <w:nsid w:val="0320D545"/>
+    <w:nsid w:val="02C75383"/>
     <w:multiLevelType w:val="hybridMultilevel"/>
     <w:tmpl w:val="525ADFDC"/>
     <w:lvl w:ilvl="0" w:tplc="B1849C08">
@@ -9968,7 +9968,7 @@
     </w:lvl>
   </w:abstractNum>
   <w:abstractNum w:abstractNumId="6" w15:restartNumberingAfterBreak="0">
-    <w:nsid w:val="02724E35"/>
+    <w:nsid w:val="030EEAAE"/>
     <w:multiLevelType w:val="hybridMultilevel"/>
     <w:tmpl w:val="53EA8AF4"/>
     <w:lvl w:ilvl="0" w:tplc="A114E908">
@@ -10080,7 +10080,7 @@
     </w:lvl>
   </w:abstractNum>
   <w:abstractNum w:abstractNumId="7" w15:restartNumberingAfterBreak="0">
-    <w:nsid w:val="04D407BA"/>
+    <w:nsid w:val="02B5BE05"/>
     <w:multiLevelType w:val="hybridMultilevel"/>
     <w:tmpl w:val="45BE1E5A"/>
     <w:lvl w:ilvl="0" w:tplc="BA3AF456">
@@ -10192,7 +10192,7 @@
     </w:lvl>
   </w:abstractNum>
   <w:abstractNum w:abstractNumId="7" w15:restartNumberingAfterBreak="0">
-    <w:nsid w:val="05CC7A28"/>
+    <w:nsid w:val="058895B3"/>
     <w:multiLevelType w:val="hybridMultilevel"/>
     <w:tmpl w:val="9418E4E0"/>
     <w:lvl w:ilvl="0" w:tplc="0C090001">

</xml_diff>